<commit_message>
modify by add function sayAdditionalGreetings() with a String input parameter
</commit_message>
<xml_diff>
--- a/Practice/Week13/Jobsheet 13.docx
+++ b/Practice/Week13/Jobsheet 13.docx
@@ -495,10 +495,7 @@
         <w:ind w:left="360" w:hanging="360"/>
       </w:pPr>
       <w:r>
-        <w:t xml:space="preserve">Is </w:t>
-      </w:r>
-      <w:r>
-        <w:t>it possible for sentence “</w:t>
+        <w:t>Is it possible for sentence “</w:t>
       </w:r>
       <w:r>
         <w:rPr>
@@ -529,10 +526,7 @@
       </w:r>
       <w:proofErr w:type="spellEnd"/>
       <w:r>
-        <w:t>” to be displayed, without using</w:t>
-      </w:r>
-      <w:r>
-        <w:t xml:space="preserve"> </w:t>
+        <w:t xml:space="preserve">” to be displayed, without using </w:t>
       </w:r>
       <w:proofErr w:type="spellStart"/>
       <w:r>
@@ -553,13 +547,7 @@
         <w:t xml:space="preserve">() </w:t>
       </w:r>
       <w:r>
-        <w:t>function? Modify the program so that it displays the sentence without</w:t>
-      </w:r>
-      <w:r>
-        <w:t xml:space="preserve"> </w:t>
-      </w:r>
-      <w:r>
-        <w:t>using function!</w:t>
+        <w:t>function? Modify the program so that it displays the sentence without using function!</w:t>
       </w:r>
     </w:p>
     <w:p>
@@ -702,6 +690,7 @@
       <w:r>
         <w:rPr>
           <w:rFonts w:cstheme="minorHAnsi"/>
+          <w:noProof/>
           <w:color w:val="000000"/>
           <w:kern w:val="0"/>
           <w:sz w:val="24"/>
@@ -761,6 +750,7 @@
       <w:r>
         <w:rPr>
           <w:rFonts w:cstheme="minorHAnsi"/>
+          <w:noProof/>
           <w:color w:val="000000"/>
           <w:kern w:val="0"/>
           <w:sz w:val="24"/>
@@ -1029,6 +1019,18 @@
         </w:rPr>
         <w:t xml:space="preserve">By the declaration are same, but the function are different. </w:t>
       </w:r>
+      <w:r>
+        <w:rPr>
+          <w:noProof/>
+        </w:rPr>
+        <w:t>V</w:t>
+      </w:r>
+      <w:r>
+        <w:rPr>
+          <w:noProof/>
+        </w:rPr>
+        <w:t>ariable are symbols for storing values in programs, while parameter are special variable used as input in function or method declarations. Variable can be used in various parts of a program, while parameter are a way to provide value to function.</w:t>
+      </w:r>
     </w:p>
     <w:p>
       <w:pPr>
@@ -1040,7 +1042,7 @@
         <w:spacing w:after="169"/>
       </w:pPr>
       <w:r>
-        <w:t>Specific use of parameters</w:t>
+        <w:t>Parameter in the Java programming language are used to pass data into a method. Also, the output value of the method can be returned using the return data type. So, parameters are not only for input, but also for output.</w:t>
       </w:r>
     </w:p>
     <w:p>
@@ -1208,6 +1210,21 @@
         </w:numPr>
         <w:spacing w:after="169"/>
       </w:pPr>
+      <w:r>
+        <w:t>F</w:t>
+      </w:r>
+      <w:r>
+        <w:t xml:space="preserve">unction </w:t>
+      </w:r>
+      <w:r>
+        <w:t>is</w:t>
+      </w:r>
+      <w:r>
+        <w:t xml:space="preserve"> created to perform specific tasks or calculations, and they can either have a return value or not, depending on the requirements of the task</w:t>
+      </w:r>
+      <w:r>
+        <w:t>.</w:t>
+      </w:r>
     </w:p>
     <w:bookmarkEnd w:id="1"/>
     <w:p>
@@ -1219,198 +1236,20 @@
         </w:numPr>
         <w:spacing w:before="240"/>
       </w:pPr>
+      <w:r>
+        <w:t>Yes</w:t>
+      </w:r>
+      <w:r>
+        <w:t xml:space="preserve">, we can add a </w:t>
+      </w:r>
       <w:proofErr w:type="spellStart"/>
       <w:r>
-        <w:t>i</w:t>
+        <w:t>System.out.println</w:t>
       </w:r>
       <w:proofErr w:type="spellEnd"/>
       <w:r>
-        <w:t xml:space="preserve">=0 </w:t>
-      </w:r>
-      <w:proofErr w:type="spellStart"/>
-      <w:r>
-        <w:t>diubah</w:t>
-      </w:r>
-      <w:proofErr w:type="spellEnd"/>
-      <w:r>
-        <w:t xml:space="preserve"> </w:t>
-      </w:r>
-      <w:proofErr w:type="spellStart"/>
-      <w:r>
-        <w:t>menjadi</w:t>
-      </w:r>
-      <w:proofErr w:type="spellEnd"/>
-      <w:r>
-        <w:t xml:space="preserve"> </w:t>
-      </w:r>
-      <w:proofErr w:type="spellStart"/>
-      <w:r>
-        <w:t>i</w:t>
-      </w:r>
-      <w:proofErr w:type="spellEnd"/>
-      <w:r>
-        <w:t>=1</w:t>
-      </w:r>
-      <w:r>
-        <w:t xml:space="preserve"> </w:t>
-      </w:r>
-      <w:proofErr w:type="spellStart"/>
-      <w:r>
-        <w:t>untuk</w:t>
-      </w:r>
-      <w:proofErr w:type="spellEnd"/>
-      <w:r>
-        <w:t xml:space="preserve"> </w:t>
-      </w:r>
-      <w:proofErr w:type="spellStart"/>
-      <w:r>
-        <w:t>memastikan</w:t>
-      </w:r>
-      <w:proofErr w:type="spellEnd"/>
-      <w:r>
-        <w:t xml:space="preserve"> </w:t>
-      </w:r>
-      <w:proofErr w:type="spellStart"/>
-      <w:r>
-        <w:t>bahwa</w:t>
-      </w:r>
-      <w:proofErr w:type="spellEnd"/>
-      <w:r>
-        <w:t xml:space="preserve"> </w:t>
-      </w:r>
-      <w:proofErr w:type="spellStart"/>
-      <w:r>
-        <w:t>segitiga</w:t>
-      </w:r>
-      <w:proofErr w:type="spellEnd"/>
-      <w:r>
-        <w:t xml:space="preserve"> </w:t>
-      </w:r>
-      <w:proofErr w:type="spellStart"/>
-      <w:r>
-        <w:t>dimulai</w:t>
-      </w:r>
-      <w:proofErr w:type="spellEnd"/>
-      <w:r>
-        <w:t xml:space="preserve"> </w:t>
-      </w:r>
-      <w:proofErr w:type="spellStart"/>
-      <w:r>
-        <w:t>setelah</w:t>
-      </w:r>
-      <w:proofErr w:type="spellEnd"/>
-      <w:r>
-        <w:t xml:space="preserve"> </w:t>
-      </w:r>
-      <w:proofErr w:type="spellStart"/>
-      <w:r>
-        <w:t>memasukkan</w:t>
-      </w:r>
-      <w:proofErr w:type="spellEnd"/>
-      <w:r>
-        <w:t xml:space="preserve"> </w:t>
-      </w:r>
-      <w:proofErr w:type="spellStart"/>
-      <w:r>
-        <w:t>nilai</w:t>
-      </w:r>
-      <w:proofErr w:type="spellEnd"/>
-      <w:r>
-        <w:t xml:space="preserve"> N. Lalu, </w:t>
-      </w:r>
-      <w:proofErr w:type="spellStart"/>
-      <w:r>
-        <w:t>System.out.println</w:t>
-      </w:r>
-      <w:proofErr w:type="spellEnd"/>
-      <w:r>
-        <w:t xml:space="preserve">(); </w:t>
-      </w:r>
-      <w:proofErr w:type="spellStart"/>
-      <w:r>
-        <w:t>setelah</w:t>
-      </w:r>
-      <w:proofErr w:type="spellEnd"/>
-      <w:r>
-        <w:t xml:space="preserve"> </w:t>
-      </w:r>
-      <w:proofErr w:type="spellStart"/>
-      <w:r>
-        <w:t>perulangan</w:t>
-      </w:r>
-      <w:proofErr w:type="spellEnd"/>
-      <w:r>
-        <w:t xml:space="preserve"> </w:t>
-      </w:r>
-      <w:proofErr w:type="spellStart"/>
-      <w:r>
-        <w:t>dalam</w:t>
-      </w:r>
-      <w:proofErr w:type="spellEnd"/>
-      <w:r>
-        <w:t xml:space="preserve"> </w:t>
-      </w:r>
-      <w:proofErr w:type="spellStart"/>
-      <w:r>
-        <w:t>untuk</w:t>
-      </w:r>
-      <w:proofErr w:type="spellEnd"/>
-      <w:r>
-        <w:t xml:space="preserve"> </w:t>
-      </w:r>
-      <w:proofErr w:type="spellStart"/>
-      <w:r>
-        <w:t>memindah</w:t>
-      </w:r>
-      <w:proofErr w:type="spellEnd"/>
-      <w:r>
-        <w:t xml:space="preserve"> </w:t>
-      </w:r>
-      <w:proofErr w:type="spellStart"/>
-      <w:r>
-        <w:t>ke</w:t>
-      </w:r>
-      <w:proofErr w:type="spellEnd"/>
-      <w:r>
-        <w:t xml:space="preserve"> baris </w:t>
-      </w:r>
-      <w:proofErr w:type="spellStart"/>
-      <w:r>
-        <w:t>berikutnya</w:t>
-      </w:r>
-      <w:proofErr w:type="spellEnd"/>
-      <w:r>
-        <w:t xml:space="preserve"> </w:t>
-      </w:r>
-      <w:proofErr w:type="spellStart"/>
-      <w:r>
-        <w:t>setelah</w:t>
-      </w:r>
-      <w:proofErr w:type="spellEnd"/>
-      <w:r>
-        <w:t xml:space="preserve"> </w:t>
-      </w:r>
-      <w:proofErr w:type="spellStart"/>
-      <w:r>
-        <w:t>setiap</w:t>
-      </w:r>
-      <w:proofErr w:type="spellEnd"/>
-      <w:r>
-        <w:t xml:space="preserve"> baris </w:t>
-      </w:r>
-      <w:proofErr w:type="spellStart"/>
-      <w:r>
-        <w:t>dari</w:t>
-      </w:r>
-      <w:proofErr w:type="spellEnd"/>
-      <w:r>
-        <w:t xml:space="preserve"> </w:t>
-      </w:r>
-      <w:proofErr w:type="spellStart"/>
-      <w:r>
-        <w:t>segitiga</w:t>
-      </w:r>
-      <w:proofErr w:type="spellEnd"/>
+        <w:t xml:space="preserve"> statement inside a function with a return value. However, keep in mind that this statement will only print to the console and not affect the function's return value. The effect is that the information printed to the console will be visible when the function is called, but the returned value will remain as expected</w:t>
+      </w:r>
       <w:r>
         <w:t>.</w:t>
       </w:r>
@@ -1425,7 +1264,29 @@
         <w:spacing w:before="240"/>
       </w:pPr>
       <w:r>
-        <w:t xml:space="preserve">A </w:t>
+        <w:t>Yes</w:t>
+      </w:r>
+      <w:r>
+        <w:t xml:space="preserve"> it can</w:t>
+      </w:r>
+      <w:r>
+        <w:t xml:space="preserve">, a function without a return value (void functions) can be called directly in </w:t>
+      </w:r>
+      <w:proofErr w:type="gramStart"/>
+      <w:r>
+        <w:t>main(</w:t>
+      </w:r>
+      <w:proofErr w:type="gramEnd"/>
+      <w:r>
+        <w:t xml:space="preserve">) without assigning to a variable, like </w:t>
+      </w:r>
+      <w:proofErr w:type="spellStart"/>
+      <w:r>
+        <w:t>sayThankyou</w:t>
+      </w:r>
+      <w:proofErr w:type="spellEnd"/>
+      <w:r>
+        <w:t>() in the previous examples. Since void functions do not return anything, there is no value to collect by assigning to a variable. So void functions can be invoked directly for their side effect (printing output) rather than capturing a return value.</w:t>
       </w:r>
     </w:p>
     <w:bookmarkEnd w:id="2"/>
@@ -1443,6 +1304,18 @@
     </w:p>
     <w:p>
       <w:pPr>
+        <w:spacing w:before="240"/>
+        <w:rPr>
+          <w:rFonts w:cstheme="minorHAnsi"/>
+          <w:color w:val="000000"/>
+          <w:kern w:val="0"/>
+          <w:sz w:val="23"/>
+          <w:szCs w:val="23"/>
+        </w:rPr>
+      </w:pPr>
+    </w:p>
+    <w:p>
+      <w:pPr>
         <w:pStyle w:val="Default"/>
         <w:rPr>
           <w:color w:val="auto"/>
@@ -1458,6 +1331,7 @@
           <w:sz w:val="28"/>
           <w:szCs w:val="28"/>
         </w:rPr>
+        <w:lastRenderedPageBreak/>
         <w:t xml:space="preserve">Question! (Experiment </w:t>
       </w:r>
       <w:r>
@@ -1497,10 +1371,7 @@
         <w:ind w:left="360" w:hanging="360"/>
       </w:pPr>
       <w:r>
-        <w:t>Based</w:t>
-      </w:r>
-      <w:r>
-        <w:t xml:space="preserve"> on experiment 4, which function will execute first? Please explain!</w:t>
+        <w:t>Based on experiment 4, which function will execute first? Please explain!</w:t>
       </w:r>
     </w:p>
     <w:p>
@@ -1601,6 +1472,62 @@
         </w:numPr>
         <w:spacing w:after="169"/>
       </w:pPr>
+      <w:r>
+        <w:t xml:space="preserve">In this program, the </w:t>
+      </w:r>
+      <w:proofErr w:type="spellStart"/>
+      <w:proofErr w:type="gramStart"/>
+      <w:r>
+        <w:t>get</w:t>
+      </w:r>
+      <w:r>
+        <w:t>G</w:t>
+      </w:r>
+      <w:r>
+        <w:t>reetingRecipient</w:t>
+      </w:r>
+      <w:proofErr w:type="spellEnd"/>
+      <w:r>
+        <w:t>(</w:t>
+      </w:r>
+      <w:proofErr w:type="gramEnd"/>
+      <w:r>
+        <w:t xml:space="preserve">) method will execute first. This is because it is called from inside the </w:t>
+      </w:r>
+      <w:proofErr w:type="spellStart"/>
+      <w:proofErr w:type="gramStart"/>
+      <w:r>
+        <w:t>sayThankyou</w:t>
+      </w:r>
+      <w:proofErr w:type="spellEnd"/>
+      <w:r>
+        <w:t>(</w:t>
+      </w:r>
+      <w:proofErr w:type="gramEnd"/>
+      <w:r>
+        <w:t xml:space="preserve">) method. So when </w:t>
+      </w:r>
+      <w:proofErr w:type="spellStart"/>
+      <w:proofErr w:type="gramStart"/>
+      <w:r>
+        <w:t>sayThankyou</w:t>
+      </w:r>
+      <w:proofErr w:type="spellEnd"/>
+      <w:r>
+        <w:t>(</w:t>
+      </w:r>
+      <w:proofErr w:type="gramEnd"/>
+      <w:r>
+        <w:t xml:space="preserve">) is invoked from main(), it starts by calling </w:t>
+      </w:r>
+      <w:proofErr w:type="spellStart"/>
+      <w:r>
+        <w:t>getgreetingRecipient</w:t>
+      </w:r>
+      <w:proofErr w:type="spellEnd"/>
+      <w:r>
+        <w:t>() to get the name input first before it prints out the thank you message using that name</w:t>
+      </w:r>
     </w:p>
     <w:p>
       <w:pPr>
@@ -1615,7 +1542,7 @@
         <w:rPr>
           <w:noProof/>
         </w:rPr>
-        <w:t>Memasukkan karakter selain ‘Y’ atau ‘y’ saat ditanya “Apakah Anda ingin mengulang permainan?”</w:t>
+        <w:t>In Java, the correct way is to write functions above the main() method in a class. The order does not matter as long as functions are defined before they are called/used. By convention, we keep method definitions before the main() to enhance readability and maintainability.</w:t>
       </w:r>
     </w:p>
     <w:p>
@@ -1627,46 +1554,6 @@
         </w:numPr>
         <w:spacing w:after="169"/>
       </w:pPr>
-      <w:r>
-        <w:rPr>
-          <w:noProof/>
-        </w:rPr>
-        <w:drawing>
-          <wp:inline distT="0" distB="0" distL="0" distR="0" wp14:anchorId="09900130" wp14:editId="31C21194">
-            <wp:extent cx="5731510" cy="2580640"/>
-            <wp:effectExtent l="0" t="0" r="2540" b="0"/>
-            <wp:docPr id="113304938" name="Picture 1"/>
-            <wp:cNvGraphicFramePr>
-              <a:graphicFrameLocks xmlns:a="http://schemas.openxmlformats.org/drawingml/2006/main" noChangeAspect="1"/>
-            </wp:cNvGraphicFramePr>
-            <a:graphic xmlns:a="http://schemas.openxmlformats.org/drawingml/2006/main">
-              <a:graphicData uri="http://schemas.openxmlformats.org/drawingml/2006/picture">
-                <pic:pic xmlns:pic="http://schemas.openxmlformats.org/drawingml/2006/picture">
-                  <pic:nvPicPr>
-                    <pic:cNvPr id="113304938" name=""/>
-                    <pic:cNvPicPr/>
-                  </pic:nvPicPr>
-                  <pic:blipFill>
-                    <a:blip r:embed="rId9"/>
-                    <a:stretch>
-                      <a:fillRect/>
-                    </a:stretch>
-                  </pic:blipFill>
-                  <pic:spPr>
-                    <a:xfrm>
-                      <a:off x="0" y="0"/>
-                      <a:ext cx="5731510" cy="2580640"/>
-                    </a:xfrm>
-                    <a:prstGeom prst="rect">
-                      <a:avLst/>
-                    </a:prstGeom>
-                  </pic:spPr>
-                </pic:pic>
-              </a:graphicData>
-            </a:graphic>
-          </wp:inline>
-        </w:drawing>
-      </w:r>
     </w:p>
     <w:p>
       <w:pPr>
@@ -1903,27 +1790,7 @@
           <w:sz w:val="28"/>
           <w:szCs w:val="28"/>
         </w:rPr>
-        <w:t xml:space="preserve">Question! (Experiment </w:t>
-      </w:r>
-      <w:r>
-        <w:rPr>
-          <w:b/>
-          <w:bCs/>
-          <w:color w:val="auto"/>
-          <w:sz w:val="28"/>
-          <w:szCs w:val="28"/>
-        </w:rPr>
-        <w:t>6</w:t>
-      </w:r>
-      <w:r>
-        <w:rPr>
-          <w:b/>
-          <w:bCs/>
-          <w:color w:val="auto"/>
-          <w:sz w:val="28"/>
-          <w:szCs w:val="28"/>
-        </w:rPr>
-        <w:t>)</w:t>
+        <w:t>Question! (Experiment 6)</w:t>
       </w:r>
     </w:p>
     <w:p>
@@ -1958,6 +1825,7 @@
         <w:ind w:left="357" w:hanging="357"/>
       </w:pPr>
       <w:r>
+        <w:lastRenderedPageBreak/>
         <w:t>What is the output of the program below, then explain the steps of the program!</w:t>
       </w:r>
     </w:p>
@@ -1971,7 +1839,6 @@
         <w:rPr>
           <w:noProof/>
         </w:rPr>
-        <w:lastRenderedPageBreak/>
         <w:drawing>
           <wp:inline distT="0" distB="0" distL="0" distR="0" wp14:anchorId="3838BFAD" wp14:editId="00B72A93">
             <wp:extent cx="5731510" cy="3070225"/>
@@ -1988,7 +1855,7 @@
                     <pic:cNvPicPr/>
                   </pic:nvPicPr>
                   <pic:blipFill>
-                    <a:blip r:embed="rId10"/>
+                    <a:blip r:embed="rId9"/>
                     <a:stretch>
                       <a:fillRect/>
                     </a:stretch>
@@ -2334,10 +2201,7 @@
         <w:ind w:left="360" w:hanging="360"/>
       </w:pPr>
       <w:r>
-        <w:t xml:space="preserve">Create </w:t>
-      </w:r>
-      <w:r>
-        <w:t xml:space="preserve">a new class named </w:t>
+        <w:t xml:space="preserve">Create a new class named </w:t>
       </w:r>
       <w:proofErr w:type="spellStart"/>
       <w:r>
@@ -2377,6 +2241,10 @@
         <w:ind w:left="360"/>
       </w:pPr>
       <w:r>
+        <w:rPr>
+          <w:noProof/>
+        </w:rPr>
+        <w:lastRenderedPageBreak/>
         <w:drawing>
           <wp:inline distT="0" distB="0" distL="0" distR="0" wp14:anchorId="7F6F0217" wp14:editId="60B02F41">
             <wp:extent cx="4451579" cy="1555830"/>
@@ -2393,7 +2261,7 @@
                     <pic:cNvPicPr/>
                   </pic:nvPicPr>
                   <pic:blipFill>
-                    <a:blip r:embed="rId11"/>
+                    <a:blip r:embed="rId10"/>
                     <a:stretch>
                       <a:fillRect/>
                     </a:stretch>
@@ -2426,7 +2294,6 @@
         <w:rPr>
           <w:color w:val="auto"/>
         </w:rPr>
-        <w:lastRenderedPageBreak/>
         <w:t xml:space="preserve">Add functions to retrieve information from the above data with the following details: </w:t>
       </w:r>
     </w:p>
@@ -2572,7 +2439,7 @@
                     <pic:cNvPicPr/>
                   </pic:nvPicPr>
                   <pic:blipFill>
-                    <a:blip r:embed="rId12"/>
+                    <a:blip r:embed="rId11"/>
                     <a:stretch>
                       <a:fillRect/>
                     </a:stretch>
@@ -2612,6 +2479,7 @@
           <w:sz w:val="23"/>
           <w:szCs w:val="23"/>
         </w:rPr>
+        <w:lastRenderedPageBreak/>
         <w:drawing>
           <wp:inline distT="0" distB="0" distL="0" distR="0" wp14:anchorId="20032F9D" wp14:editId="726320E4">
             <wp:extent cx="5731510" cy="2711450"/>
@@ -2628,7 +2496,7 @@
                     <pic:cNvPicPr/>
                   </pic:nvPicPr>
                   <pic:blipFill>
-                    <a:blip r:embed="rId13"/>
+                    <a:blip r:embed="rId12"/>
                     <a:stretch>
                       <a:fillRect/>
                     </a:stretch>
@@ -2668,7 +2536,6 @@
           <w:sz w:val="23"/>
           <w:szCs w:val="23"/>
         </w:rPr>
-        <w:lastRenderedPageBreak/>
         <w:drawing>
           <wp:inline distT="0" distB="0" distL="0" distR="0" wp14:anchorId="46913450" wp14:editId="066C7E8F">
             <wp:extent cx="5731510" cy="2842895"/>
@@ -2685,7 +2552,7 @@
                     <pic:cNvPicPr/>
                   </pic:nvPicPr>
                   <pic:blipFill>
-                    <a:blip r:embed="rId14"/>
+                    <a:blip r:embed="rId13"/>
                     <a:stretch>
                       <a:fillRect/>
                     </a:stretch>

</xml_diff>

<commit_message>
add function to find the week that has highest grade
</commit_message>
<xml_diff>
--- a/Practice/Week13/Jobsheet 13.docx
+++ b/Practice/Week13/Jobsheet 13.docx
@@ -204,17 +204,8 @@
           <w:sz w:val="28"/>
           <w:szCs w:val="28"/>
         </w:rPr>
-        <w:t xml:space="preserve">Sherly Lutfi Azkiah </w:t>
-      </w:r>
-      <w:proofErr w:type="spellStart"/>
-      <w:r>
-        <w:rPr>
-          <w:sz w:val="28"/>
-          <w:szCs w:val="28"/>
-        </w:rPr>
-        <w:t>Sulistyawati</w:t>
-      </w:r>
-      <w:proofErr w:type="spellEnd"/>
+        <w:t>Sherly Lutfi Azkiah Sulistyawati</w:t>
+      </w:r>
     </w:p>
     <w:p>
       <w:pPr>
@@ -503,48 +494,18 @@
           <w:b/>
           <w:bCs/>
         </w:rPr>
-        <w:t>Thank you for</w:t>
-      </w:r>
-      <w:proofErr w:type="gramStart"/>
+        <w:t>Thank you for…..dst</w:t>
+      </w:r>
+      <w:r>
+        <w:t xml:space="preserve">” to be displayed, without using </w:t>
+      </w:r>
       <w:r>
         <w:rPr>
           <w:rFonts w:ascii="Calibri-Bold" w:hAnsi="Calibri-Bold" w:cs="Calibri-Bold"/>
           <w:b/>
           <w:bCs/>
         </w:rPr>
-        <w:t>…..</w:t>
-      </w:r>
-      <w:proofErr w:type="spellStart"/>
-      <w:proofErr w:type="gramEnd"/>
-      <w:r>
-        <w:rPr>
-          <w:rFonts w:ascii="Calibri-Bold" w:hAnsi="Calibri-Bold" w:cs="Calibri-Bold"/>
-          <w:b/>
-          <w:bCs/>
-        </w:rPr>
-        <w:t>dst</w:t>
-      </w:r>
-      <w:proofErr w:type="spellEnd"/>
-      <w:r>
-        <w:t xml:space="preserve">” to be displayed, without using </w:t>
-      </w:r>
-      <w:proofErr w:type="spellStart"/>
-      <w:r>
-        <w:rPr>
-          <w:rFonts w:ascii="Calibri-Bold" w:hAnsi="Calibri-Bold" w:cs="Calibri-Bold"/>
-          <w:b/>
-          <w:bCs/>
-        </w:rPr>
-        <w:t>sayThankyou</w:t>
-      </w:r>
-      <w:proofErr w:type="spellEnd"/>
-      <w:r>
-        <w:rPr>
-          <w:rFonts w:ascii="Calibri-Bold" w:hAnsi="Calibri-Bold" w:cs="Calibri-Bold"/>
-          <w:b/>
-          <w:bCs/>
-        </w:rPr>
-        <w:t xml:space="preserve">() </w:t>
+        <w:t xml:space="preserve">sayThankyou() </w:t>
       </w:r>
       <w:r>
         <w:t>function? Modify the program so that it displays the sentence without using function!</w:t>
@@ -1130,7 +1091,6 @@
       <w:r>
         <w:t xml:space="preserve">Can a </w:t>
       </w:r>
-      <w:proofErr w:type="spellStart"/>
       <w:r>
         <w:rPr>
           <w:b/>
@@ -1138,7 +1098,6 @@
         </w:rPr>
         <w:t>System.out.println</w:t>
       </w:r>
-      <w:proofErr w:type="spellEnd"/>
       <w:r>
         <w:t xml:space="preserve"> statement be added inside a function with a return value? What is its impact?</w:t>
       </w:r>
@@ -1240,15 +1199,7 @@
         <w:t>Yes</w:t>
       </w:r>
       <w:r>
-        <w:t xml:space="preserve">, we can add a </w:t>
-      </w:r>
-      <w:proofErr w:type="spellStart"/>
-      <w:r>
-        <w:t>System.out.println</w:t>
-      </w:r>
-      <w:proofErr w:type="spellEnd"/>
-      <w:r>
-        <w:t xml:space="preserve"> statement inside a function with a return value. However, keep in mind that this statement will only print to the console and not affect the function's return value. The effect is that the information printed to the console will be visible when the function is called, but the returned value will remain as expected</w:t>
+        <w:t>, we can add a System.out.println statement inside a function with a return value. However, keep in mind that this statement will only print to the console and not affect the function's return value. The effect is that the information printed to the console will be visible when the function is called, but the returned value will remain as expected</w:t>
       </w:r>
       <w:r>
         <w:t>.</w:t>
@@ -1270,23 +1221,7 @@
         <w:t xml:space="preserve"> it can</w:t>
       </w:r>
       <w:r>
-        <w:t xml:space="preserve">, a function without a return value (void functions) can be called directly in </w:t>
-      </w:r>
-      <w:proofErr w:type="gramStart"/>
-      <w:r>
-        <w:t>main(</w:t>
-      </w:r>
-      <w:proofErr w:type="gramEnd"/>
-      <w:r>
-        <w:t xml:space="preserve">) without assigning to a variable, like </w:t>
-      </w:r>
-      <w:proofErr w:type="spellStart"/>
-      <w:r>
-        <w:t>sayThankyou</w:t>
-      </w:r>
-      <w:proofErr w:type="spellEnd"/>
-      <w:r>
-        <w:t>() in the previous examples. Since void functions do not return anything, there is no value to collect by assigning to a variable. So void functions can be invoked directly for their side effect (printing output) rather than capturing a return value.</w:t>
+        <w:t>, a function without a return value (void functions) can be called directly in main() without assigning to a variable, like sayThankyou() in the previous examples. Since void functions do not return anything, there is no value to collect by assigning to a variable. So void functions can be invoked directly for their side effect (printing output) rather than capturing a return value.</w:t>
       </w:r>
     </w:p>
     <w:bookmarkEnd w:id="2"/>
@@ -1399,33 +1334,7 @@
         <w:ind w:left="360" w:hanging="360"/>
       </w:pPr>
       <w:r>
-        <w:t xml:space="preserve">Modify the above program by adding the function </w:t>
-      </w:r>
-      <w:proofErr w:type="spellStart"/>
-      <w:proofErr w:type="gramStart"/>
-      <w:r>
-        <w:t>sayAdditionalGreetings</w:t>
-      </w:r>
-      <w:proofErr w:type="spellEnd"/>
-      <w:r>
-        <w:t>(</w:t>
-      </w:r>
-      <w:proofErr w:type="gramEnd"/>
-      <w:r>
-        <w:t xml:space="preserve">) with a String input parameter. The </w:t>
-      </w:r>
-      <w:proofErr w:type="spellStart"/>
-      <w:proofErr w:type="gramStart"/>
-      <w:r>
-        <w:t>sayAdditionalGreetings</w:t>
-      </w:r>
-      <w:proofErr w:type="spellEnd"/>
-      <w:r>
-        <w:t>(</w:t>
-      </w:r>
-      <w:proofErr w:type="gramEnd"/>
-      <w:r>
-        <w:t>) function contains additional remarks or greetings that you want to convey to the greeting recipient.</w:t>
+        <w:t>Modify the above program by adding the function sayAdditionalGreetings() with a String input parameter. The sayAdditionalGreetings() function contains additional remarks or greetings that you want to convey to the greeting recipient.</w:t>
       </w:r>
     </w:p>
     <w:p>
@@ -1473,60 +1382,13 @@
         <w:spacing w:after="169"/>
       </w:pPr>
       <w:r>
-        <w:t xml:space="preserve">In this program, the </w:t>
-      </w:r>
-      <w:proofErr w:type="spellStart"/>
-      <w:proofErr w:type="gramStart"/>
-      <w:r>
-        <w:t>get</w:t>
+        <w:t>In this program, the get</w:t>
       </w:r>
       <w:r>
         <w:t>G</w:t>
       </w:r>
       <w:r>
-        <w:t>reetingRecipient</w:t>
-      </w:r>
-      <w:proofErr w:type="spellEnd"/>
-      <w:r>
-        <w:t>(</w:t>
-      </w:r>
-      <w:proofErr w:type="gramEnd"/>
-      <w:r>
-        <w:t xml:space="preserve">) method will execute first. This is because it is called from inside the </w:t>
-      </w:r>
-      <w:proofErr w:type="spellStart"/>
-      <w:proofErr w:type="gramStart"/>
-      <w:r>
-        <w:t>sayThankyou</w:t>
-      </w:r>
-      <w:proofErr w:type="spellEnd"/>
-      <w:r>
-        <w:t>(</w:t>
-      </w:r>
-      <w:proofErr w:type="gramEnd"/>
-      <w:r>
-        <w:t xml:space="preserve">) method. So when </w:t>
-      </w:r>
-      <w:proofErr w:type="spellStart"/>
-      <w:proofErr w:type="gramStart"/>
-      <w:r>
-        <w:t>sayThankyou</w:t>
-      </w:r>
-      <w:proofErr w:type="spellEnd"/>
-      <w:r>
-        <w:t>(</w:t>
-      </w:r>
-      <w:proofErr w:type="gramEnd"/>
-      <w:r>
-        <w:t xml:space="preserve">) is invoked from main(), it starts by calling </w:t>
-      </w:r>
-      <w:proofErr w:type="spellStart"/>
-      <w:r>
-        <w:t>getgreetingRecipient</w:t>
-      </w:r>
-      <w:proofErr w:type="spellEnd"/>
-      <w:r>
-        <w:t>() to get the name input first before it prints out the thank you message using that name</w:t>
+        <w:t>reetingRecipient() method will execute first. This is because it is called from inside the sayThankyou() method. So when sayThankyou() is invoked from main(), it starts by calling getgreetingRecipient() to get the name input first before it prints out the thank you message using that name</w:t>
       </w:r>
     </w:p>
     <w:p>
@@ -1554,6 +1416,43 @@
         </w:numPr>
         <w:spacing w:after="169"/>
       </w:pPr>
+      <w:r>
+        <w:drawing>
+          <wp:inline distT="0" distB="0" distL="0" distR="0" wp14:anchorId="2D032D62" wp14:editId="60486572">
+            <wp:extent cx="5731510" cy="3528695"/>
+            <wp:effectExtent l="0" t="0" r="2540" b="0"/>
+            <wp:docPr id="1103610877" name="Picture 1"/>
+            <wp:cNvGraphicFramePr>
+              <a:graphicFrameLocks xmlns:a="http://schemas.openxmlformats.org/drawingml/2006/main" noChangeAspect="1"/>
+            </wp:cNvGraphicFramePr>
+            <a:graphic xmlns:a="http://schemas.openxmlformats.org/drawingml/2006/main">
+              <a:graphicData uri="http://schemas.openxmlformats.org/drawingml/2006/picture">
+                <pic:pic xmlns:pic="http://schemas.openxmlformats.org/drawingml/2006/picture">
+                  <pic:nvPicPr>
+                    <pic:cNvPr id="1103610877" name=""/>
+                    <pic:cNvPicPr/>
+                  </pic:nvPicPr>
+                  <pic:blipFill>
+                    <a:blip r:embed="rId9"/>
+                    <a:stretch>
+                      <a:fillRect/>
+                    </a:stretch>
+                  </pic:blipFill>
+                  <pic:spPr>
+                    <a:xfrm>
+                      <a:off x="0" y="0"/>
+                      <a:ext cx="5731510" cy="3528695"/>
+                    </a:xfrm>
+                    <a:prstGeom prst="rect">
+                      <a:avLst/>
+                    </a:prstGeom>
+                  </pic:spPr>
+                </pic:pic>
+              </a:graphicData>
+            </a:graphic>
+          </wp:inline>
+        </w:drawing>
+      </w:r>
     </w:p>
     <w:p>
       <w:pPr>
@@ -1630,15 +1529,8 @@
         <w:ind w:left="360" w:hanging="360"/>
       </w:pPr>
       <w:r>
-        <w:t xml:space="preserve">Mention the example of </w:t>
-      </w:r>
-      <w:proofErr w:type="spellStart"/>
-      <w:r>
-        <w:t>varargs</w:t>
-      </w:r>
-      <w:proofErr w:type="spellEnd"/>
-      <w:r>
-        <w:t xml:space="preserve"> in implementing code to solve real-world problems! (at least 3)</w:t>
+        <w:lastRenderedPageBreak/>
+        <w:t>Mention the example of varargs in implementing code to solve real-world problems! (at least 3)</w:t>
       </w:r>
     </w:p>
     <w:p>
@@ -1652,15 +1544,7 @@
         <w:ind w:left="360" w:hanging="360"/>
       </w:pPr>
       <w:r>
-        <w:t xml:space="preserve">Can we use two different data types for </w:t>
-      </w:r>
-      <w:proofErr w:type="spellStart"/>
-      <w:r>
-        <w:t>varargs</w:t>
-      </w:r>
-      <w:proofErr w:type="spellEnd"/>
-      <w:r>
-        <w:t xml:space="preserve"> in one function? Provide an example!</w:t>
+        <w:t>Can we use two different data types for varargs in one function? Provide an example!</w:t>
       </w:r>
     </w:p>
     <w:p>
@@ -1708,29 +1592,8 @@
         <w:spacing w:after="169"/>
       </w:pPr>
       <w:r>
-        <w:t xml:space="preserve">Agar </w:t>
-      </w:r>
-      <w:proofErr w:type="spellStart"/>
-      <w:r>
-        <w:t>bisa</w:t>
-      </w:r>
-      <w:proofErr w:type="spellEnd"/>
-      <w:r>
-        <w:t xml:space="preserve"> </w:t>
-      </w:r>
-      <w:proofErr w:type="spellStart"/>
-      <w:r>
-        <w:t>menyimpan</w:t>
-      </w:r>
-      <w:proofErr w:type="spellEnd"/>
-      <w:r>
-        <w:t xml:space="preserve"> value yang </w:t>
-      </w:r>
-      <w:proofErr w:type="spellStart"/>
-      <w:r>
-        <w:t>berbeda</w:t>
-      </w:r>
-      <w:proofErr w:type="spellEnd"/>
+        <w:t>The parameter in Experiment 5 is written as int... a to indicate the use of varargs (variable-length argument lists). The ellipsis (...) denotes that the method can accept a variable number of arguments of type int. This feature was introduced in Java 5, allowing a method to accept zero or more arguments of a specified type.</w:t>
+      </w:r>
     </w:p>
     <w:p>
       <w:pPr>
@@ -1742,7 +1605,129 @@
         <w:spacing w:after="169"/>
       </w:pPr>
       <w:r>
-        <w:t>GPA average, parking</w:t>
+        <w:drawing>
+          <wp:inline distT="0" distB="0" distL="0" distR="0" wp14:anchorId="64188DF6" wp14:editId="1D0B08EF">
+            <wp:extent cx="4686541" cy="1327218"/>
+            <wp:effectExtent l="0" t="0" r="0" b="6350"/>
+            <wp:docPr id="727980550" name="Picture 1"/>
+            <wp:cNvGraphicFramePr>
+              <a:graphicFrameLocks xmlns:a="http://schemas.openxmlformats.org/drawingml/2006/main" noChangeAspect="1"/>
+            </wp:cNvGraphicFramePr>
+            <a:graphic xmlns:a="http://schemas.openxmlformats.org/drawingml/2006/main">
+              <a:graphicData uri="http://schemas.openxmlformats.org/drawingml/2006/picture">
+                <pic:pic xmlns:pic="http://schemas.openxmlformats.org/drawingml/2006/picture">
+                  <pic:nvPicPr>
+                    <pic:cNvPr id="727980550" name=""/>
+                    <pic:cNvPicPr/>
+                  </pic:nvPicPr>
+                  <pic:blipFill>
+                    <a:blip r:embed="rId10"/>
+                    <a:stretch>
+                      <a:fillRect/>
+                    </a:stretch>
+                  </pic:blipFill>
+                  <pic:spPr>
+                    <a:xfrm>
+                      <a:off x="0" y="0"/>
+                      <a:ext cx="4686541" cy="1327218"/>
+                    </a:xfrm>
+                    <a:prstGeom prst="rect">
+                      <a:avLst/>
+                    </a:prstGeom>
+                  </pic:spPr>
+                </pic:pic>
+              </a:graphicData>
+            </a:graphic>
+          </wp:inline>
+        </w:drawing>
+      </w:r>
+    </w:p>
+    <w:p>
+      <w:pPr>
+        <w:pStyle w:val="Default"/>
+        <w:spacing w:after="169"/>
+        <w:ind w:left="360"/>
+      </w:pPr>
+      <w:r>
+        <w:drawing>
+          <wp:inline distT="0" distB="0" distL="0" distR="0" wp14:anchorId="13F7592C" wp14:editId="1324A63C">
+            <wp:extent cx="5086611" cy="800141"/>
+            <wp:effectExtent l="0" t="0" r="0" b="0"/>
+            <wp:docPr id="444316193" name="Picture 1"/>
+            <wp:cNvGraphicFramePr>
+              <a:graphicFrameLocks xmlns:a="http://schemas.openxmlformats.org/drawingml/2006/main" noChangeAspect="1"/>
+            </wp:cNvGraphicFramePr>
+            <a:graphic xmlns:a="http://schemas.openxmlformats.org/drawingml/2006/main">
+              <a:graphicData uri="http://schemas.openxmlformats.org/drawingml/2006/picture">
+                <pic:pic xmlns:pic="http://schemas.openxmlformats.org/drawingml/2006/picture">
+                  <pic:nvPicPr>
+                    <pic:cNvPr id="444316193" name=""/>
+                    <pic:cNvPicPr/>
+                  </pic:nvPicPr>
+                  <pic:blipFill>
+                    <a:blip r:embed="rId11"/>
+                    <a:stretch>
+                      <a:fillRect/>
+                    </a:stretch>
+                  </pic:blipFill>
+                  <pic:spPr>
+                    <a:xfrm>
+                      <a:off x="0" y="0"/>
+                      <a:ext cx="5086611" cy="800141"/>
+                    </a:xfrm>
+                    <a:prstGeom prst="rect">
+                      <a:avLst/>
+                    </a:prstGeom>
+                  </pic:spPr>
+                </pic:pic>
+              </a:graphicData>
+            </a:graphic>
+          </wp:inline>
+        </w:drawing>
+      </w:r>
+    </w:p>
+    <w:p>
+      <w:pPr>
+        <w:pStyle w:val="Default"/>
+        <w:spacing w:after="169"/>
+        <w:ind w:left="360"/>
+      </w:pPr>
+      <w:r>
+        <w:drawing>
+          <wp:inline distT="0" distB="0" distL="0" distR="0" wp14:anchorId="2D46B8C0" wp14:editId="0D2A5ECB">
+            <wp:extent cx="4603987" cy="1352620"/>
+            <wp:effectExtent l="0" t="0" r="6350" b="0"/>
+            <wp:docPr id="1363980697" name="Picture 1"/>
+            <wp:cNvGraphicFramePr>
+              <a:graphicFrameLocks xmlns:a="http://schemas.openxmlformats.org/drawingml/2006/main" noChangeAspect="1"/>
+            </wp:cNvGraphicFramePr>
+            <a:graphic xmlns:a="http://schemas.openxmlformats.org/drawingml/2006/main">
+              <a:graphicData uri="http://schemas.openxmlformats.org/drawingml/2006/picture">
+                <pic:pic xmlns:pic="http://schemas.openxmlformats.org/drawingml/2006/picture">
+                  <pic:nvPicPr>
+                    <pic:cNvPr id="1363980697" name=""/>
+                    <pic:cNvPicPr/>
+                  </pic:nvPicPr>
+                  <pic:blipFill>
+                    <a:blip r:embed="rId12"/>
+                    <a:stretch>
+                      <a:fillRect/>
+                    </a:stretch>
+                  </pic:blipFill>
+                  <pic:spPr>
+                    <a:xfrm>
+                      <a:off x="0" y="0"/>
+                      <a:ext cx="4603987" cy="1352620"/>
+                    </a:xfrm>
+                    <a:prstGeom prst="rect">
+                      <a:avLst/>
+                    </a:prstGeom>
+                  </pic:spPr>
+                </pic:pic>
+              </a:graphicData>
+            </a:graphic>
+          </wp:inline>
+        </w:drawing>
       </w:r>
     </w:p>
     <w:p>
@@ -1755,13 +1740,8 @@
         <w:spacing w:after="169"/>
       </w:pPr>
       <w:r>
-        <w:t xml:space="preserve">Tidak </w:t>
-      </w:r>
-      <w:proofErr w:type="spellStart"/>
-      <w:r>
-        <w:t>bisa</w:t>
-      </w:r>
-      <w:proofErr w:type="spellEnd"/>
+        <w:t>No, a single varargs parameter in a function can only have one data type. However, you can achieve a similar effect by using an array or a collection that can hold elements of different types. Here's an example using an array of Object:</w:t>
+      </w:r>
     </w:p>
     <w:p>
       <w:pPr>
@@ -1825,7 +1805,6 @@
         <w:ind w:left="357" w:hanging="357"/>
       </w:pPr>
       <w:r>
-        <w:lastRenderedPageBreak/>
         <w:t>What is the output of the program below, then explain the steps of the program!</w:t>
       </w:r>
     </w:p>
@@ -1839,6 +1818,7 @@
         <w:rPr>
           <w:noProof/>
         </w:rPr>
+        <w:lastRenderedPageBreak/>
         <w:drawing>
           <wp:inline distT="0" distB="0" distL="0" distR="0" wp14:anchorId="3838BFAD" wp14:editId="00B72A93">
             <wp:extent cx="5731510" cy="3070225"/>
@@ -1855,7 +1835,7 @@
                     <pic:cNvPicPr/>
                   </pic:nvPicPr>
                   <pic:blipFill>
-                    <a:blip r:embed="rId9"/>
+                    <a:blip r:embed="rId13"/>
                     <a:stretch>
                       <a:fillRect/>
                     </a:stretch>
@@ -1933,6 +1913,106 @@
         </w:numPr>
         <w:spacing w:after="169"/>
       </w:pPr>
+      <w:r>
+        <w:t>E</w:t>
+      </w:r>
+      <w:r>
+        <w:t>xecution steps</w:t>
+      </w:r>
+      <w:r>
+        <w:t>:</w:t>
+      </w:r>
+    </w:p>
+    <w:p>
+      <w:pPr>
+        <w:pStyle w:val="Default"/>
+        <w:numPr>
+          <w:ilvl w:val="0"/>
+          <w:numId w:val="41"/>
+        </w:numPr>
+        <w:spacing w:after="169"/>
+      </w:pPr>
+      <w:r>
+        <w:t>The main method is the starting point of execution.</w:t>
+      </w:r>
+    </w:p>
+    <w:p>
+      <w:pPr>
+        <w:pStyle w:val="Default"/>
+        <w:numPr>
+          <w:ilvl w:val="0"/>
+          <w:numId w:val="41"/>
+        </w:numPr>
+        <w:spacing w:after="169"/>
+      </w:pPr>
+      <w:r>
+        <w:t>It declares an integer variable temp and assigns the result of calling the Jumlah method with arguments 1 and 1.</w:t>
+      </w:r>
+    </w:p>
+    <w:p>
+      <w:pPr>
+        <w:pStyle w:val="Default"/>
+        <w:numPr>
+          <w:ilvl w:val="0"/>
+          <w:numId w:val="41"/>
+        </w:numPr>
+        <w:spacing w:after="169"/>
+      </w:pPr>
+      <w:r>
+        <w:t>It then calls the TampilJumlah method with arguments temp and 5.</w:t>
+      </w:r>
+    </w:p>
+    <w:p>
+      <w:pPr>
+        <w:pStyle w:val="Default"/>
+        <w:numPr>
+          <w:ilvl w:val="0"/>
+          <w:numId w:val="41"/>
+        </w:numPr>
+        <w:spacing w:after="169"/>
+      </w:pPr>
+      <w:r>
+        <w:t>The TampilJumlah method, in turn, calls the TampilHinggaKei method with the result of calling the Jumlah method as an argument.</w:t>
+      </w:r>
+    </w:p>
+    <w:p>
+      <w:pPr>
+        <w:pStyle w:val="Default"/>
+        <w:numPr>
+          <w:ilvl w:val="0"/>
+          <w:numId w:val="41"/>
+        </w:numPr>
+        <w:spacing w:after="169"/>
+      </w:pPr>
+      <w:r>
+        <w:t>Inside the TampilHinggaKei method, a for loop is executed to print numbers from 1 to the value passed as an argument.</w:t>
+      </w:r>
+    </w:p>
+    <w:p>
+      <w:pPr>
+        <w:pStyle w:val="Default"/>
+        <w:numPr>
+          <w:ilvl w:val="0"/>
+          <w:numId w:val="41"/>
+        </w:numPr>
+        <w:spacing w:after="169"/>
+      </w:pPr>
+      <w:r>
+        <w:t>The Jumlah method returns the sum of its two integer parameters.</w:t>
+      </w:r>
+    </w:p>
+    <w:p>
+      <w:pPr>
+        <w:pStyle w:val="Default"/>
+        <w:numPr>
+          <w:ilvl w:val="0"/>
+          <w:numId w:val="41"/>
+        </w:numPr>
+        <w:spacing w:after="169"/>
+      </w:pPr>
+      <w:r>
+        <w:t>The output is printed to the console.</w:t>
+      </w:r>
     </w:p>
     <w:p>
       <w:pPr>
@@ -1943,197 +2023,47 @@
         </w:numPr>
         <w:spacing w:before="240"/>
       </w:pPr>
-      <w:proofErr w:type="spellStart"/>
-      <w:r>
-        <w:t>i</w:t>
-      </w:r>
-      <w:proofErr w:type="spellEnd"/>
-      <w:r>
-        <w:t xml:space="preserve">=0 </w:t>
-      </w:r>
-      <w:proofErr w:type="spellStart"/>
-      <w:r>
-        <w:t>diubah</w:t>
-      </w:r>
-      <w:proofErr w:type="spellEnd"/>
-      <w:r>
-        <w:t xml:space="preserve"> </w:t>
-      </w:r>
-      <w:proofErr w:type="spellStart"/>
-      <w:r>
-        <w:t>menjadi</w:t>
-      </w:r>
-      <w:proofErr w:type="spellEnd"/>
-      <w:r>
-        <w:t xml:space="preserve"> </w:t>
-      </w:r>
-      <w:proofErr w:type="spellStart"/>
-      <w:r>
-        <w:t>i</w:t>
-      </w:r>
-      <w:proofErr w:type="spellEnd"/>
-      <w:r>
-        <w:t xml:space="preserve">=1 </w:t>
-      </w:r>
-      <w:proofErr w:type="spellStart"/>
-      <w:r>
-        <w:t>untuk</w:t>
-      </w:r>
-      <w:proofErr w:type="spellEnd"/>
-      <w:r>
-        <w:t xml:space="preserve"> </w:t>
-      </w:r>
-      <w:proofErr w:type="spellStart"/>
-      <w:r>
-        <w:t>memastikan</w:t>
-      </w:r>
-      <w:proofErr w:type="spellEnd"/>
-      <w:r>
-        <w:t xml:space="preserve"> </w:t>
-      </w:r>
-      <w:proofErr w:type="spellStart"/>
-      <w:r>
-        <w:t>bahwa</w:t>
-      </w:r>
-      <w:proofErr w:type="spellEnd"/>
-      <w:r>
-        <w:t xml:space="preserve"> </w:t>
-      </w:r>
-      <w:proofErr w:type="spellStart"/>
-      <w:r>
-        <w:t>segitiga</w:t>
-      </w:r>
-      <w:proofErr w:type="spellEnd"/>
-      <w:r>
-        <w:t xml:space="preserve"> </w:t>
-      </w:r>
-      <w:proofErr w:type="spellStart"/>
-      <w:r>
-        <w:t>dimulai</w:t>
-      </w:r>
-      <w:proofErr w:type="spellEnd"/>
-      <w:r>
-        <w:t xml:space="preserve"> </w:t>
-      </w:r>
-      <w:proofErr w:type="spellStart"/>
-      <w:r>
-        <w:t>setelah</w:t>
-      </w:r>
-      <w:proofErr w:type="spellEnd"/>
-      <w:r>
-        <w:t xml:space="preserve"> </w:t>
-      </w:r>
-      <w:proofErr w:type="spellStart"/>
-      <w:r>
-        <w:t>memasukkan</w:t>
-      </w:r>
-      <w:proofErr w:type="spellEnd"/>
-      <w:r>
-        <w:t xml:space="preserve"> </w:t>
-      </w:r>
-      <w:proofErr w:type="spellStart"/>
-      <w:r>
-        <w:t>nilai</w:t>
-      </w:r>
-      <w:proofErr w:type="spellEnd"/>
-      <w:r>
-        <w:t xml:space="preserve"> N. Lalu, </w:t>
-      </w:r>
-      <w:proofErr w:type="spellStart"/>
-      <w:r>
-        <w:t>System.out.println</w:t>
-      </w:r>
-      <w:proofErr w:type="spellEnd"/>
-      <w:r>
-        <w:t xml:space="preserve">(); </w:t>
-      </w:r>
-      <w:proofErr w:type="spellStart"/>
-      <w:r>
-        <w:t>setelah</w:t>
-      </w:r>
-      <w:proofErr w:type="spellEnd"/>
-      <w:r>
-        <w:t xml:space="preserve"> </w:t>
-      </w:r>
-      <w:proofErr w:type="spellStart"/>
-      <w:r>
-        <w:t>perulangan</w:t>
-      </w:r>
-      <w:proofErr w:type="spellEnd"/>
-      <w:r>
-        <w:t xml:space="preserve"> </w:t>
-      </w:r>
-      <w:proofErr w:type="spellStart"/>
-      <w:r>
-        <w:t>dalam</w:t>
-      </w:r>
-      <w:proofErr w:type="spellEnd"/>
-      <w:r>
-        <w:t xml:space="preserve"> </w:t>
-      </w:r>
-      <w:proofErr w:type="spellStart"/>
-      <w:r>
-        <w:t>untuk</w:t>
-      </w:r>
-      <w:proofErr w:type="spellEnd"/>
-      <w:r>
-        <w:t xml:space="preserve"> </w:t>
-      </w:r>
-      <w:proofErr w:type="spellStart"/>
-      <w:r>
-        <w:t>memindah</w:t>
-      </w:r>
-      <w:proofErr w:type="spellEnd"/>
-      <w:r>
-        <w:t xml:space="preserve"> </w:t>
-      </w:r>
-      <w:proofErr w:type="spellStart"/>
-      <w:r>
-        <w:t>ke</w:t>
-      </w:r>
-      <w:proofErr w:type="spellEnd"/>
-      <w:r>
-        <w:t xml:space="preserve"> baris </w:t>
-      </w:r>
-      <w:proofErr w:type="spellStart"/>
-      <w:r>
-        <w:t>berikutnya</w:t>
-      </w:r>
-      <w:proofErr w:type="spellEnd"/>
-      <w:r>
-        <w:t xml:space="preserve"> </w:t>
-      </w:r>
-      <w:proofErr w:type="spellStart"/>
-      <w:r>
-        <w:t>setelah</w:t>
-      </w:r>
-      <w:proofErr w:type="spellEnd"/>
-      <w:r>
-        <w:t xml:space="preserve"> </w:t>
-      </w:r>
-      <w:proofErr w:type="spellStart"/>
-      <w:r>
-        <w:t>setiap</w:t>
-      </w:r>
-      <w:proofErr w:type="spellEnd"/>
-      <w:r>
-        <w:t xml:space="preserve"> baris </w:t>
-      </w:r>
-      <w:proofErr w:type="spellStart"/>
-      <w:r>
-        <w:t>dari</w:t>
-      </w:r>
-      <w:proofErr w:type="spellEnd"/>
-      <w:r>
-        <w:t xml:space="preserve"> </w:t>
-      </w:r>
-      <w:proofErr w:type="spellStart"/>
-      <w:r>
-        <w:t>segitiga</w:t>
-      </w:r>
-      <w:proofErr w:type="spellEnd"/>
-      <w:r>
-        <w:t>.</w:t>
+      <w:r>
+        <w:t>The output of the program is "1 2 3 4 5 6". This is because:</w:t>
+      </w:r>
+    </w:p>
+    <w:p>
+      <w:pPr>
+        <w:pStyle w:val="Default"/>
+        <w:numPr>
+          <w:ilvl w:val="0"/>
+          <w:numId w:val="41"/>
+        </w:numPr>
+        <w:spacing w:before="240"/>
+      </w:pPr>
+      <w:r>
+        <w:t>The main method calculates the sum of 1 and 1, resulting in temp being assigned the value 2.</w:t>
+      </w:r>
+    </w:p>
+    <w:p>
+      <w:pPr>
+        <w:pStyle w:val="Default"/>
+        <w:numPr>
+          <w:ilvl w:val="0"/>
+          <w:numId w:val="41"/>
+        </w:numPr>
+        <w:spacing w:before="240"/>
+      </w:pPr>
+      <w:r>
+        <w:t>The TampilJumlah method calls TampilHinggaKei with the result of Jumlah(2, 5).</w:t>
+      </w:r>
+    </w:p>
+    <w:p>
+      <w:pPr>
+        <w:pStyle w:val="Default"/>
+        <w:numPr>
+          <w:ilvl w:val="0"/>
+          <w:numId w:val="41"/>
+        </w:numPr>
+        <w:spacing w:before="240"/>
+      </w:pPr>
+      <w:r>
+        <w:t>Inside TampilHinggaKei, a loop prints numbers from 1 to 7 (the result of 2 + 5).</w:t>
       </w:r>
     </w:p>
     <w:p>
@@ -2146,7 +2076,210 @@
         <w:spacing w:before="240"/>
       </w:pPr>
       <w:r>
-        <w:t xml:space="preserve">A </w:t>
+        <w:rPr>
+          <w:b/>
+          <w:bCs/>
+        </w:rPr>
+        <w:lastRenderedPageBreak/>
+        <w:t>Functions with Parameters</w:t>
+      </w:r>
+    </w:p>
+    <w:p>
+      <w:pPr>
+        <w:pStyle w:val="Default"/>
+        <w:numPr>
+          <w:ilvl w:val="0"/>
+          <w:numId w:val="41"/>
+        </w:numPr>
+        <w:spacing w:before="240"/>
+      </w:pPr>
+      <w:r>
+        <w:t>Use when you need to pass information to the function for it to operate on.</w:t>
+      </w:r>
+    </w:p>
+    <w:p>
+      <w:pPr>
+        <w:pStyle w:val="Default"/>
+        <w:numPr>
+          <w:ilvl w:val="0"/>
+          <w:numId w:val="41"/>
+        </w:numPr>
+        <w:spacing w:before="240"/>
+      </w:pPr>
+      <w:r>
+        <w:t>Parameters provide inputs to the function.</w:t>
+      </w:r>
+    </w:p>
+    <w:p>
+      <w:pPr>
+        <w:pStyle w:val="Default"/>
+        <w:numPr>
+          <w:ilvl w:val="0"/>
+          <w:numId w:val="41"/>
+        </w:numPr>
+        <w:spacing w:before="240"/>
+      </w:pPr>
+      <w:r>
+        <w:t>Example in the code: TampilHinggaKei(int i), Jumlah(int bil1, int bil2)</w:t>
+      </w:r>
+    </w:p>
+    <w:p>
+      <w:pPr>
+        <w:pStyle w:val="Default"/>
+        <w:spacing w:before="240"/>
+        <w:ind w:left="360"/>
+      </w:pPr>
+      <w:r>
+        <w:rPr>
+          <w:b/>
+          <w:bCs/>
+        </w:rPr>
+        <w:t>Functions without Parameters</w:t>
+      </w:r>
+    </w:p>
+    <w:p>
+      <w:pPr>
+        <w:pStyle w:val="Default"/>
+        <w:numPr>
+          <w:ilvl w:val="0"/>
+          <w:numId w:val="41"/>
+        </w:numPr>
+        <w:spacing w:before="240"/>
+      </w:pPr>
+      <w:r>
+        <w:t>Use when the function doesn't require any external information to operate.</w:t>
+      </w:r>
+    </w:p>
+    <w:p>
+      <w:pPr>
+        <w:pStyle w:val="Default"/>
+        <w:numPr>
+          <w:ilvl w:val="0"/>
+          <w:numId w:val="41"/>
+        </w:numPr>
+        <w:spacing w:before="240"/>
+      </w:pPr>
+      <w:r>
+        <w:t>It performs its tasks based on internal logic.</w:t>
+      </w:r>
+    </w:p>
+    <w:p>
+      <w:pPr>
+        <w:pStyle w:val="Default"/>
+        <w:numPr>
+          <w:ilvl w:val="0"/>
+          <w:numId w:val="41"/>
+        </w:numPr>
+        <w:spacing w:before="240"/>
+      </w:pPr>
+      <w:r>
+        <w:t>Example in the code: main(String[] args)</w:t>
+      </w:r>
+    </w:p>
+    <w:p>
+      <w:pPr>
+        <w:pStyle w:val="Default"/>
+        <w:spacing w:before="240"/>
+        <w:ind w:left="360"/>
+      </w:pPr>
+      <w:r>
+        <w:rPr>
+          <w:b/>
+          <w:bCs/>
+        </w:rPr>
+        <w:t>Functions with Return Value</w:t>
+      </w:r>
+    </w:p>
+    <w:p>
+      <w:pPr>
+        <w:pStyle w:val="Default"/>
+        <w:numPr>
+          <w:ilvl w:val="0"/>
+          <w:numId w:val="41"/>
+        </w:numPr>
+        <w:spacing w:before="240"/>
+      </w:pPr>
+      <w:r>
+        <w:t>Use when the function needs to provide a result back to the caller.</w:t>
+      </w:r>
+    </w:p>
+    <w:p>
+      <w:pPr>
+        <w:pStyle w:val="Default"/>
+        <w:numPr>
+          <w:ilvl w:val="0"/>
+          <w:numId w:val="41"/>
+        </w:numPr>
+        <w:spacing w:before="240"/>
+      </w:pPr>
+      <w:r>
+        <w:t>It allows the function to produce an output that can be used elsewhere.</w:t>
+      </w:r>
+    </w:p>
+    <w:p>
+      <w:pPr>
+        <w:pStyle w:val="Default"/>
+        <w:numPr>
+          <w:ilvl w:val="0"/>
+          <w:numId w:val="41"/>
+        </w:numPr>
+        <w:spacing w:before="240"/>
+      </w:pPr>
+      <w:r>
+        <w:t>Example in the code: Jumlah(int bil1, int bil2)</w:t>
+      </w:r>
+    </w:p>
+    <w:p>
+      <w:pPr>
+        <w:pStyle w:val="Default"/>
+        <w:spacing w:before="240"/>
+        <w:ind w:left="360"/>
+      </w:pPr>
+      <w:r>
+        <w:rPr>
+          <w:b/>
+          <w:bCs/>
+        </w:rPr>
+        <w:t>Functions without Return Value</w:t>
+      </w:r>
+    </w:p>
+    <w:p>
+      <w:pPr>
+        <w:pStyle w:val="Default"/>
+        <w:numPr>
+          <w:ilvl w:val="0"/>
+          <w:numId w:val="41"/>
+        </w:numPr>
+        <w:spacing w:before="240"/>
+      </w:pPr>
+      <w:r>
+        <w:t>Use when the function performs a task but doesn't need to provide any result.</w:t>
+      </w:r>
+    </w:p>
+    <w:p>
+      <w:pPr>
+        <w:pStyle w:val="Default"/>
+        <w:numPr>
+          <w:ilvl w:val="0"/>
+          <w:numId w:val="41"/>
+        </w:numPr>
+        <w:spacing w:before="240"/>
+      </w:pPr>
+      <w:r>
+        <w:t>It can have side effects or modify external state.</w:t>
+      </w:r>
+    </w:p>
+    <w:p>
+      <w:pPr>
+        <w:pStyle w:val="Default"/>
+        <w:numPr>
+          <w:ilvl w:val="0"/>
+          <w:numId w:val="41"/>
+        </w:numPr>
+        <w:spacing w:before="240"/>
+      </w:pPr>
+      <w:r>
+        <w:t>Example in the code: TampilHinggaKei(int i), TampilJumlah(int bil1, int bil2)</w:t>
       </w:r>
     </w:p>
     <w:p>
@@ -2201,15 +2334,7 @@
         <w:ind w:left="360" w:hanging="360"/>
       </w:pPr>
       <w:r>
-        <w:t xml:space="preserve">Create a new class named </w:t>
-      </w:r>
-      <w:proofErr w:type="spellStart"/>
-      <w:r>
-        <w:t>CubeStudentIDNumber</w:t>
-      </w:r>
-      <w:proofErr w:type="spellEnd"/>
-      <w:r>
-        <w:t xml:space="preserve"> that has function to calculate area and volume!</w:t>
+        <w:t>Create a new class named CubeStudentIDNumber that has function to calculate area and volume!</w:t>
       </w:r>
     </w:p>
     <w:p>
@@ -2223,15 +2348,7 @@
         <w:ind w:left="360" w:hanging="360"/>
       </w:pPr>
       <w:r>
-        <w:t xml:space="preserve">Create a program to manage the weekly grades (there are 7 weeks) of 5 students. The data must be implemented using </w:t>
-      </w:r>
-      <w:proofErr w:type="gramStart"/>
-      <w:r>
-        <w:t>2 dimensional</w:t>
-      </w:r>
-      <w:proofErr w:type="gramEnd"/>
-      <w:r>
-        <w:t xml:space="preserve"> array as follows:</w:t>
+        <w:t>Create a program to manage the weekly grades (there are 7 weeks) of 5 students. The data must be implemented using 2 dimensional array as follows:</w:t>
       </w:r>
     </w:p>
     <w:p>
@@ -2244,7 +2361,6 @@
         <w:rPr>
           <w:noProof/>
         </w:rPr>
-        <w:lastRenderedPageBreak/>
         <w:drawing>
           <wp:inline distT="0" distB="0" distL="0" distR="0" wp14:anchorId="7F6F0217" wp14:editId="60B02F41">
             <wp:extent cx="4451579" cy="1555830"/>
@@ -2261,7 +2377,7 @@
                     <pic:cNvPicPr/>
                   </pic:nvPicPr>
                   <pic:blipFill>
-                    <a:blip r:embed="rId10"/>
+                    <a:blip r:embed="rId14"/>
                     <a:stretch>
                       <a:fillRect/>
                     </a:stretch>
@@ -2309,6 +2425,7 @@
         <w:rPr>
           <w:color w:val="auto"/>
         </w:rPr>
+        <w:lastRenderedPageBreak/>
         <w:t xml:space="preserve">a. Function to input students’ grade data. </w:t>
       </w:r>
     </w:p>
@@ -2439,7 +2556,7 @@
                     <pic:cNvPicPr/>
                   </pic:nvPicPr>
                   <pic:blipFill>
-                    <a:blip r:embed="rId11"/>
+                    <a:blip r:embed="rId15"/>
                     <a:stretch>
                       <a:fillRect/>
                     </a:stretch>
@@ -2479,7 +2596,6 @@
           <w:sz w:val="23"/>
           <w:szCs w:val="23"/>
         </w:rPr>
-        <w:lastRenderedPageBreak/>
         <w:drawing>
           <wp:inline distT="0" distB="0" distL="0" distR="0" wp14:anchorId="20032F9D" wp14:editId="726320E4">
             <wp:extent cx="5731510" cy="2711450"/>
@@ -2496,7 +2612,7 @@
                     <pic:cNvPicPr/>
                   </pic:nvPicPr>
                   <pic:blipFill>
-                    <a:blip r:embed="rId12"/>
+                    <a:blip r:embed="rId16"/>
                     <a:stretch>
                       <a:fillRect/>
                     </a:stretch>
@@ -2536,6 +2652,7 @@
           <w:sz w:val="23"/>
           <w:szCs w:val="23"/>
         </w:rPr>
+        <w:lastRenderedPageBreak/>
         <w:drawing>
           <wp:inline distT="0" distB="0" distL="0" distR="0" wp14:anchorId="46913450" wp14:editId="066C7E8F">
             <wp:extent cx="5731510" cy="2842895"/>
@@ -2552,7 +2669,7 @@
                     <pic:cNvPicPr/>
                   </pic:nvPicPr>
                   <pic:blipFill>
-                    <a:blip r:embed="rId13"/>
+                    <a:blip r:embed="rId17"/>
                     <a:stretch>
                       <a:fillRect/>
                     </a:stretch>
@@ -4445,6 +4562,118 @@
     </w:lvl>
   </w:abstractNum>
   <w:abstractNum w:abstractNumId="24" w15:restartNumberingAfterBreak="0">
+    <w:nsid w:val="44D56525"/>
+    <w:multiLevelType w:val="hybridMultilevel"/>
+    <w:tmpl w:val="CCE62A9A"/>
+    <w:lvl w:ilvl="0" w:tplc="C2082C10">
+      <w:numFmt w:val="bullet"/>
+      <w:lvlText w:val="-"/>
+      <w:lvlJc w:val="left"/>
+      <w:pPr>
+        <w:ind w:left="720" w:hanging="360"/>
+      </w:pPr>
+      <w:rPr>
+        <w:rFonts w:ascii="Calibri" w:eastAsiaTheme="minorHAnsi" w:hAnsi="Calibri" w:cs="Calibri" w:hint="default"/>
+      </w:rPr>
+    </w:lvl>
+    <w:lvl w:ilvl="1" w:tplc="38090003" w:tentative="1">
+      <w:start w:val="1"/>
+      <w:numFmt w:val="bullet"/>
+      <w:lvlText w:val="o"/>
+      <w:lvlJc w:val="left"/>
+      <w:pPr>
+        <w:ind w:left="1440" w:hanging="360"/>
+      </w:pPr>
+      <w:rPr>
+        <w:rFonts w:ascii="Courier New" w:hAnsi="Courier New" w:cs="Courier New" w:hint="default"/>
+      </w:rPr>
+    </w:lvl>
+    <w:lvl w:ilvl="2" w:tplc="38090005" w:tentative="1">
+      <w:start w:val="1"/>
+      <w:numFmt w:val="bullet"/>
+      <w:lvlText w:val=""/>
+      <w:lvlJc w:val="left"/>
+      <w:pPr>
+        <w:ind w:left="2160" w:hanging="360"/>
+      </w:pPr>
+      <w:rPr>
+        <w:rFonts w:ascii="Wingdings" w:hAnsi="Wingdings" w:hint="default"/>
+      </w:rPr>
+    </w:lvl>
+    <w:lvl w:ilvl="3" w:tplc="38090001" w:tentative="1">
+      <w:start w:val="1"/>
+      <w:numFmt w:val="bullet"/>
+      <w:lvlText w:val=""/>
+      <w:lvlJc w:val="left"/>
+      <w:pPr>
+        <w:ind w:left="2880" w:hanging="360"/>
+      </w:pPr>
+      <w:rPr>
+        <w:rFonts w:ascii="Symbol" w:hAnsi="Symbol" w:hint="default"/>
+      </w:rPr>
+    </w:lvl>
+    <w:lvl w:ilvl="4" w:tplc="38090003" w:tentative="1">
+      <w:start w:val="1"/>
+      <w:numFmt w:val="bullet"/>
+      <w:lvlText w:val="o"/>
+      <w:lvlJc w:val="left"/>
+      <w:pPr>
+        <w:ind w:left="3600" w:hanging="360"/>
+      </w:pPr>
+      <w:rPr>
+        <w:rFonts w:ascii="Courier New" w:hAnsi="Courier New" w:cs="Courier New" w:hint="default"/>
+      </w:rPr>
+    </w:lvl>
+    <w:lvl w:ilvl="5" w:tplc="38090005" w:tentative="1">
+      <w:start w:val="1"/>
+      <w:numFmt w:val="bullet"/>
+      <w:lvlText w:val=""/>
+      <w:lvlJc w:val="left"/>
+      <w:pPr>
+        <w:ind w:left="4320" w:hanging="360"/>
+      </w:pPr>
+      <w:rPr>
+        <w:rFonts w:ascii="Wingdings" w:hAnsi="Wingdings" w:hint="default"/>
+      </w:rPr>
+    </w:lvl>
+    <w:lvl w:ilvl="6" w:tplc="38090001" w:tentative="1">
+      <w:start w:val="1"/>
+      <w:numFmt w:val="bullet"/>
+      <w:lvlText w:val=""/>
+      <w:lvlJc w:val="left"/>
+      <w:pPr>
+        <w:ind w:left="5040" w:hanging="360"/>
+      </w:pPr>
+      <w:rPr>
+        <w:rFonts w:ascii="Symbol" w:hAnsi="Symbol" w:hint="default"/>
+      </w:rPr>
+    </w:lvl>
+    <w:lvl w:ilvl="7" w:tplc="38090003" w:tentative="1">
+      <w:start w:val="1"/>
+      <w:numFmt w:val="bullet"/>
+      <w:lvlText w:val="o"/>
+      <w:lvlJc w:val="left"/>
+      <w:pPr>
+        <w:ind w:left="5760" w:hanging="360"/>
+      </w:pPr>
+      <w:rPr>
+        <w:rFonts w:ascii="Courier New" w:hAnsi="Courier New" w:cs="Courier New" w:hint="default"/>
+      </w:rPr>
+    </w:lvl>
+    <w:lvl w:ilvl="8" w:tplc="38090005" w:tentative="1">
+      <w:start w:val="1"/>
+      <w:numFmt w:val="bullet"/>
+      <w:lvlText w:val=""/>
+      <w:lvlJc w:val="left"/>
+      <w:pPr>
+        <w:ind w:left="6480" w:hanging="360"/>
+      </w:pPr>
+      <w:rPr>
+        <w:rFonts w:ascii="Wingdings" w:hAnsi="Wingdings" w:hint="default"/>
+      </w:rPr>
+    </w:lvl>
+  </w:abstractNum>
+  <w:abstractNum w:abstractNumId="25" w15:restartNumberingAfterBreak="0">
     <w:nsid w:val="456C045B"/>
     <w:multiLevelType w:val="hybridMultilevel"/>
     <w:tmpl w:val="275C4FC6"/>
@@ -4533,7 +4762,7 @@
       </w:pPr>
     </w:lvl>
   </w:abstractNum>
-  <w:abstractNum w:abstractNumId="25" w15:restartNumberingAfterBreak="0">
+  <w:abstractNum w:abstractNumId="26" w15:restartNumberingAfterBreak="0">
     <w:nsid w:val="47123877"/>
     <w:multiLevelType w:val="hybridMultilevel"/>
     <w:tmpl w:val="FFFFFFFF"/>
@@ -4584,7 +4813,7 @@
       <w:lvlJc w:val="left"/>
     </w:lvl>
   </w:abstractNum>
-  <w:abstractNum w:abstractNumId="26" w15:restartNumberingAfterBreak="0">
+  <w:abstractNum w:abstractNumId="27" w15:restartNumberingAfterBreak="0">
     <w:nsid w:val="4E125534"/>
     <w:multiLevelType w:val="hybridMultilevel"/>
     <w:tmpl w:val="162ACE18"/>
@@ -4673,7 +4902,7 @@
       </w:pPr>
     </w:lvl>
   </w:abstractNum>
-  <w:abstractNum w:abstractNumId="27" w15:restartNumberingAfterBreak="0">
+  <w:abstractNum w:abstractNumId="28" w15:restartNumberingAfterBreak="0">
     <w:nsid w:val="53A3695E"/>
     <w:multiLevelType w:val="hybridMultilevel"/>
     <w:tmpl w:val="EDCEAF5C"/>
@@ -4759,7 +4988,7 @@
       </w:pPr>
     </w:lvl>
   </w:abstractNum>
-  <w:abstractNum w:abstractNumId="28" w15:restartNumberingAfterBreak="0">
+  <w:abstractNum w:abstractNumId="29" w15:restartNumberingAfterBreak="0">
     <w:nsid w:val="5BF20DF6"/>
     <w:multiLevelType w:val="hybridMultilevel"/>
     <w:tmpl w:val="2C76FE1E"/>
@@ -4848,7 +5077,7 @@
       </w:pPr>
     </w:lvl>
   </w:abstractNum>
-  <w:abstractNum w:abstractNumId="29" w15:restartNumberingAfterBreak="0">
+  <w:abstractNum w:abstractNumId="30" w15:restartNumberingAfterBreak="0">
     <w:nsid w:val="60E504C7"/>
     <w:multiLevelType w:val="hybridMultilevel"/>
     <w:tmpl w:val="FFFFFFFF"/>
@@ -4899,7 +5128,7 @@
       <w:lvlJc w:val="left"/>
     </w:lvl>
   </w:abstractNum>
-  <w:abstractNum w:abstractNumId="30" w15:restartNumberingAfterBreak="0">
+  <w:abstractNum w:abstractNumId="31" w15:restartNumberingAfterBreak="0">
     <w:nsid w:val="6174631D"/>
     <w:multiLevelType w:val="hybridMultilevel"/>
     <w:tmpl w:val="1ED07BC6"/>
@@ -4985,7 +5214,7 @@
       </w:pPr>
     </w:lvl>
   </w:abstractNum>
-  <w:abstractNum w:abstractNumId="31" w15:restartNumberingAfterBreak="0">
+  <w:abstractNum w:abstractNumId="32" w15:restartNumberingAfterBreak="0">
     <w:nsid w:val="6FAB4669"/>
     <w:multiLevelType w:val="hybridMultilevel"/>
     <w:tmpl w:val="C2107272"/>
@@ -5071,7 +5300,7 @@
       </w:pPr>
     </w:lvl>
   </w:abstractNum>
-  <w:abstractNum w:abstractNumId="32" w15:restartNumberingAfterBreak="0">
+  <w:abstractNum w:abstractNumId="33" w15:restartNumberingAfterBreak="0">
     <w:nsid w:val="70246BEB"/>
     <w:multiLevelType w:val="hybridMultilevel"/>
     <w:tmpl w:val="A6626DF6"/>
@@ -5160,7 +5389,7 @@
       </w:pPr>
     </w:lvl>
   </w:abstractNum>
-  <w:abstractNum w:abstractNumId="33" w15:restartNumberingAfterBreak="0">
+  <w:abstractNum w:abstractNumId="34" w15:restartNumberingAfterBreak="0">
     <w:nsid w:val="76EC7D0E"/>
     <w:multiLevelType w:val="hybridMultilevel"/>
     <w:tmpl w:val="8FF66530"/>
@@ -5251,7 +5480,7 @@
       </w:pPr>
     </w:lvl>
   </w:abstractNum>
-  <w:abstractNum w:abstractNumId="34" w15:restartNumberingAfterBreak="0">
+  <w:abstractNum w:abstractNumId="35" w15:restartNumberingAfterBreak="0">
     <w:nsid w:val="77D85E92"/>
     <w:multiLevelType w:val="hybridMultilevel"/>
     <w:tmpl w:val="A46C3B32"/>
@@ -5337,7 +5566,7 @@
       </w:pPr>
     </w:lvl>
   </w:abstractNum>
-  <w:abstractNum w:abstractNumId="35" w15:restartNumberingAfterBreak="0">
+  <w:abstractNum w:abstractNumId="36" w15:restartNumberingAfterBreak="0">
     <w:nsid w:val="77DD27D4"/>
     <w:multiLevelType w:val="hybridMultilevel"/>
     <w:tmpl w:val="1ED07BC6"/>
@@ -5423,7 +5652,7 @@
       </w:pPr>
     </w:lvl>
   </w:abstractNum>
-  <w:abstractNum w:abstractNumId="36" w15:restartNumberingAfterBreak="0">
+  <w:abstractNum w:abstractNumId="37" w15:restartNumberingAfterBreak="0">
     <w:nsid w:val="7AFD7FF3"/>
     <w:multiLevelType w:val="hybridMultilevel"/>
     <w:tmpl w:val="D8FCF254"/>
@@ -5512,7 +5741,7 @@
       </w:pPr>
     </w:lvl>
   </w:abstractNum>
-  <w:abstractNum w:abstractNumId="37" w15:restartNumberingAfterBreak="0">
+  <w:abstractNum w:abstractNumId="38" w15:restartNumberingAfterBreak="0">
     <w:nsid w:val="7DBDF8AF"/>
     <w:multiLevelType w:val="hybridMultilevel"/>
     <w:tmpl w:val="FFFFFFFF"/>
@@ -5563,7 +5792,7 @@
       <w:lvlJc w:val="left"/>
     </w:lvl>
   </w:abstractNum>
-  <w:abstractNum w:abstractNumId="38" w15:restartNumberingAfterBreak="0">
+  <w:abstractNum w:abstractNumId="39" w15:restartNumberingAfterBreak="0">
     <w:nsid w:val="7DF6152A"/>
     <w:multiLevelType w:val="hybridMultilevel"/>
     <w:tmpl w:val="1BAE4338"/>
@@ -5653,7 +5882,7 @@
     </w:lvl>
   </w:abstractNum>
   <w:num w:numId="1" w16cid:durableId="409617505">
-    <w:abstractNumId w:val="26"/>
+    <w:abstractNumId w:val="27"/>
   </w:num>
   <w:num w:numId="2" w16cid:durableId="376466285">
     <w:abstractNumId w:val="0"/>
@@ -5665,37 +5894,37 @@
     <w:abstractNumId w:val="4"/>
   </w:num>
   <w:num w:numId="5" w16cid:durableId="1336768614">
-    <w:abstractNumId w:val="37"/>
+    <w:abstractNumId w:val="38"/>
   </w:num>
   <w:num w:numId="6" w16cid:durableId="589654632">
     <w:abstractNumId w:val="17"/>
   </w:num>
   <w:num w:numId="7" w16cid:durableId="1051423531">
-    <w:abstractNumId w:val="34"/>
+    <w:abstractNumId w:val="35"/>
   </w:num>
   <w:num w:numId="8" w16cid:durableId="42680456">
-    <w:abstractNumId w:val="30"/>
+    <w:abstractNumId w:val="31"/>
   </w:num>
   <w:num w:numId="9" w16cid:durableId="609166031">
     <w:abstractNumId w:val="16"/>
   </w:num>
   <w:num w:numId="10" w16cid:durableId="213975358">
-    <w:abstractNumId w:val="24"/>
+    <w:abstractNumId w:val="25"/>
   </w:num>
   <w:num w:numId="11" w16cid:durableId="1797674990">
     <w:abstractNumId w:val="12"/>
   </w:num>
   <w:num w:numId="12" w16cid:durableId="1568758332">
-    <w:abstractNumId w:val="31"/>
+    <w:abstractNumId w:val="32"/>
   </w:num>
   <w:num w:numId="13" w16cid:durableId="1124158211">
-    <w:abstractNumId w:val="38"/>
+    <w:abstractNumId w:val="39"/>
   </w:num>
   <w:num w:numId="14" w16cid:durableId="1266884493">
-    <w:abstractNumId w:val="28"/>
+    <w:abstractNumId w:val="29"/>
   </w:num>
   <w:num w:numId="15" w16cid:durableId="137573398">
-    <w:abstractNumId w:val="36"/>
+    <w:abstractNumId w:val="37"/>
   </w:num>
   <w:num w:numId="16" w16cid:durableId="1776049904">
     <w:abstractNumId w:val="5"/>
@@ -5713,7 +5942,7 @@
     <w:abstractNumId w:val="9"/>
   </w:num>
   <w:num w:numId="21" w16cid:durableId="341009617">
-    <w:abstractNumId w:val="32"/>
+    <w:abstractNumId w:val="33"/>
   </w:num>
   <w:num w:numId="22" w16cid:durableId="855003261">
     <w:abstractNumId w:val="6"/>
@@ -5722,7 +5951,7 @@
     <w:abstractNumId w:val="6"/>
   </w:num>
   <w:num w:numId="24" w16cid:durableId="787622907">
-    <w:abstractNumId w:val="33"/>
+    <w:abstractNumId w:val="34"/>
   </w:num>
   <w:num w:numId="25" w16cid:durableId="365104813">
     <w:abstractNumId w:val="15"/>
@@ -5743,7 +5972,7 @@
     <w:abstractNumId w:val="10"/>
   </w:num>
   <w:num w:numId="31" w16cid:durableId="2135588432">
-    <w:abstractNumId w:val="25"/>
+    <w:abstractNumId w:val="26"/>
   </w:num>
   <w:num w:numId="32" w16cid:durableId="1766681460">
     <w:abstractNumId w:val="7"/>
@@ -5752,7 +5981,7 @@
     <w:abstractNumId w:val="20"/>
   </w:num>
   <w:num w:numId="34" w16cid:durableId="87506659">
-    <w:abstractNumId w:val="29"/>
+    <w:abstractNumId w:val="30"/>
   </w:num>
   <w:num w:numId="35" w16cid:durableId="1360014164">
     <w:abstractNumId w:val="23"/>
@@ -5761,16 +5990,19 @@
     <w:abstractNumId w:val="13"/>
   </w:num>
   <w:num w:numId="37" w16cid:durableId="977344393">
-    <w:abstractNumId w:val="35"/>
+    <w:abstractNumId w:val="36"/>
   </w:num>
   <w:num w:numId="38" w16cid:durableId="1429109326">
     <w:abstractNumId w:val="18"/>
   </w:num>
   <w:num w:numId="39" w16cid:durableId="1187985056">
-    <w:abstractNumId w:val="27"/>
+    <w:abstractNumId w:val="28"/>
   </w:num>
   <w:num w:numId="40" w16cid:durableId="860896536">
     <w:abstractNumId w:val="14"/>
+  </w:num>
+  <w:num w:numId="41" w16cid:durableId="1632709026">
+    <w:abstractNumId w:val="24"/>
   </w:num>
 </w:numbering>
 </file>

</xml_diff>

<commit_message>
modify by getting the user input to determine num of students and num of weeks
</commit_message>
<xml_diff>
--- a/Practice/Week13/Jobsheet 13.docx
+++ b/Practice/Week13/Jobsheet 13.docx
@@ -204,8 +204,17 @@
           <w:sz w:val="28"/>
           <w:szCs w:val="28"/>
         </w:rPr>
-        <w:t>Sherly Lutfi Azkiah Sulistyawati</w:t>
-      </w:r>
+        <w:t xml:space="preserve">Sherly Lutfi Azkiah </w:t>
+      </w:r>
+      <w:proofErr w:type="spellStart"/>
+      <w:r>
+        <w:rPr>
+          <w:sz w:val="28"/>
+          <w:szCs w:val="28"/>
+        </w:rPr>
+        <w:t>Sulistyawati</w:t>
+      </w:r>
+      <w:proofErr w:type="spellEnd"/>
     </w:p>
     <w:p>
       <w:pPr>
@@ -494,18 +503,48 @@
           <w:b/>
           <w:bCs/>
         </w:rPr>
-        <w:t>Thank you for…..dst</w:t>
-      </w:r>
-      <w:r>
-        <w:t xml:space="preserve">” to be displayed, without using </w:t>
-      </w:r>
+        <w:t>Thank you for</w:t>
+      </w:r>
+      <w:proofErr w:type="gramStart"/>
       <w:r>
         <w:rPr>
           <w:rFonts w:ascii="Calibri-Bold" w:hAnsi="Calibri-Bold" w:cs="Calibri-Bold"/>
           <w:b/>
           <w:bCs/>
         </w:rPr>
-        <w:t xml:space="preserve">sayThankyou() </w:t>
+        <w:t>…..</w:t>
+      </w:r>
+      <w:proofErr w:type="spellStart"/>
+      <w:proofErr w:type="gramEnd"/>
+      <w:r>
+        <w:rPr>
+          <w:rFonts w:ascii="Calibri-Bold" w:hAnsi="Calibri-Bold" w:cs="Calibri-Bold"/>
+          <w:b/>
+          <w:bCs/>
+        </w:rPr>
+        <w:t>dst</w:t>
+      </w:r>
+      <w:proofErr w:type="spellEnd"/>
+      <w:r>
+        <w:t xml:space="preserve">” to be displayed, without using </w:t>
+      </w:r>
+      <w:proofErr w:type="spellStart"/>
+      <w:r>
+        <w:rPr>
+          <w:rFonts w:ascii="Calibri-Bold" w:hAnsi="Calibri-Bold" w:cs="Calibri-Bold"/>
+          <w:b/>
+          <w:bCs/>
+        </w:rPr>
+        <w:t>sayThankyou</w:t>
+      </w:r>
+      <w:proofErr w:type="spellEnd"/>
+      <w:r>
+        <w:rPr>
+          <w:rFonts w:ascii="Calibri-Bold" w:hAnsi="Calibri-Bold" w:cs="Calibri-Bold"/>
+          <w:b/>
+          <w:bCs/>
+        </w:rPr>
+        <w:t xml:space="preserve">() </w:t>
       </w:r>
       <w:r>
         <w:t>function? Modify the program so that it displays the sentence without using function!</w:t>
@@ -1091,6 +1130,7 @@
       <w:r>
         <w:t xml:space="preserve">Can a </w:t>
       </w:r>
+      <w:proofErr w:type="spellStart"/>
       <w:r>
         <w:rPr>
           <w:b/>
@@ -1098,6 +1138,7 @@
         </w:rPr>
         <w:t>System.out.println</w:t>
       </w:r>
+      <w:proofErr w:type="spellEnd"/>
       <w:r>
         <w:t xml:space="preserve"> statement be added inside a function with a return value? What is its impact?</w:t>
       </w:r>
@@ -1199,7 +1240,15 @@
         <w:t>Yes</w:t>
       </w:r>
       <w:r>
-        <w:t>, we can add a System.out.println statement inside a function with a return value. However, keep in mind that this statement will only print to the console and not affect the function's return value. The effect is that the information printed to the console will be visible when the function is called, but the returned value will remain as expected</w:t>
+        <w:t xml:space="preserve">, we can add a </w:t>
+      </w:r>
+      <w:proofErr w:type="spellStart"/>
+      <w:r>
+        <w:t>System.out.println</w:t>
+      </w:r>
+      <w:proofErr w:type="spellEnd"/>
+      <w:r>
+        <w:t xml:space="preserve"> statement inside a function with a return value. However, keep in mind that this statement will only print to the console and not affect the function's return value. The effect is that the information printed to the console will be visible when the function is called, but the returned value will remain as expected</w:t>
       </w:r>
       <w:r>
         <w:t>.</w:t>
@@ -1221,7 +1270,23 @@
         <w:t xml:space="preserve"> it can</w:t>
       </w:r>
       <w:r>
-        <w:t>, a function without a return value (void functions) can be called directly in main() without assigning to a variable, like sayThankyou() in the previous examples. Since void functions do not return anything, there is no value to collect by assigning to a variable. So void functions can be invoked directly for their side effect (printing output) rather than capturing a return value.</w:t>
+        <w:t xml:space="preserve">, a function without a return value (void functions) can be called directly in </w:t>
+      </w:r>
+      <w:proofErr w:type="gramStart"/>
+      <w:r>
+        <w:t>main(</w:t>
+      </w:r>
+      <w:proofErr w:type="gramEnd"/>
+      <w:r>
+        <w:t xml:space="preserve">) without assigning to a variable, like </w:t>
+      </w:r>
+      <w:proofErr w:type="spellStart"/>
+      <w:r>
+        <w:t>sayThankyou</w:t>
+      </w:r>
+      <w:proofErr w:type="spellEnd"/>
+      <w:r>
+        <w:t>() in the previous examples. Since void functions do not return anything, there is no value to collect by assigning to a variable. So void functions can be invoked directly for their side effect (printing output) rather than capturing a return value.</w:t>
       </w:r>
     </w:p>
     <w:bookmarkEnd w:id="2"/>
@@ -1334,7 +1399,33 @@
         <w:ind w:left="360" w:hanging="360"/>
       </w:pPr>
       <w:r>
-        <w:t>Modify the above program by adding the function sayAdditionalGreetings() with a String input parameter. The sayAdditionalGreetings() function contains additional remarks or greetings that you want to convey to the greeting recipient.</w:t>
+        <w:t xml:space="preserve">Modify the above program by adding the function </w:t>
+      </w:r>
+      <w:proofErr w:type="spellStart"/>
+      <w:proofErr w:type="gramStart"/>
+      <w:r>
+        <w:t>sayAdditionalGreetings</w:t>
+      </w:r>
+      <w:proofErr w:type="spellEnd"/>
+      <w:r>
+        <w:t>(</w:t>
+      </w:r>
+      <w:proofErr w:type="gramEnd"/>
+      <w:r>
+        <w:t xml:space="preserve">) with a String input parameter. The </w:t>
+      </w:r>
+      <w:proofErr w:type="spellStart"/>
+      <w:proofErr w:type="gramStart"/>
+      <w:r>
+        <w:t>sayAdditionalGreetings</w:t>
+      </w:r>
+      <w:proofErr w:type="spellEnd"/>
+      <w:r>
+        <w:t>(</w:t>
+      </w:r>
+      <w:proofErr w:type="gramEnd"/>
+      <w:r>
+        <w:t>) function contains additional remarks or greetings that you want to convey to the greeting recipient.</w:t>
       </w:r>
     </w:p>
     <w:p>
@@ -1382,13 +1473,60 @@
         <w:spacing w:after="169"/>
       </w:pPr>
       <w:r>
-        <w:t>In this program, the get</w:t>
+        <w:t xml:space="preserve">In this program, the </w:t>
+      </w:r>
+      <w:proofErr w:type="spellStart"/>
+      <w:proofErr w:type="gramStart"/>
+      <w:r>
+        <w:t>get</w:t>
       </w:r>
       <w:r>
         <w:t>G</w:t>
       </w:r>
       <w:r>
-        <w:t>reetingRecipient() method will execute first. This is because it is called from inside the sayThankyou() method. So when sayThankyou() is invoked from main(), it starts by calling getgreetingRecipient() to get the name input first before it prints out the thank you message using that name</w:t>
+        <w:t>reetingRecipient</w:t>
+      </w:r>
+      <w:proofErr w:type="spellEnd"/>
+      <w:r>
+        <w:t>(</w:t>
+      </w:r>
+      <w:proofErr w:type="gramEnd"/>
+      <w:r>
+        <w:t xml:space="preserve">) method will execute first. This is because it is called from inside the </w:t>
+      </w:r>
+      <w:proofErr w:type="spellStart"/>
+      <w:proofErr w:type="gramStart"/>
+      <w:r>
+        <w:t>sayThankyou</w:t>
+      </w:r>
+      <w:proofErr w:type="spellEnd"/>
+      <w:r>
+        <w:t>(</w:t>
+      </w:r>
+      <w:proofErr w:type="gramEnd"/>
+      <w:r>
+        <w:t xml:space="preserve">) method. So when </w:t>
+      </w:r>
+      <w:proofErr w:type="spellStart"/>
+      <w:proofErr w:type="gramStart"/>
+      <w:r>
+        <w:t>sayThankyou</w:t>
+      </w:r>
+      <w:proofErr w:type="spellEnd"/>
+      <w:r>
+        <w:t>(</w:t>
+      </w:r>
+      <w:proofErr w:type="gramEnd"/>
+      <w:r>
+        <w:t xml:space="preserve">) is invoked from main(), it starts by calling </w:t>
+      </w:r>
+      <w:proofErr w:type="spellStart"/>
+      <w:r>
+        <w:t>getgreetingRecipient</w:t>
+      </w:r>
+      <w:proofErr w:type="spellEnd"/>
+      <w:r>
+        <w:t>() to get the name input first before it prints out the thank you message using that name</w:t>
       </w:r>
     </w:p>
     <w:p>
@@ -1530,7 +1668,15 @@
       </w:pPr>
       <w:r>
         <w:lastRenderedPageBreak/>
-        <w:t>Mention the example of varargs in implementing code to solve real-world problems! (at least 3)</w:t>
+        <w:t xml:space="preserve">Mention the example of </w:t>
+      </w:r>
+      <w:proofErr w:type="spellStart"/>
+      <w:r>
+        <w:t>varargs</w:t>
+      </w:r>
+      <w:proofErr w:type="spellEnd"/>
+      <w:r>
+        <w:t xml:space="preserve"> in implementing code to solve real-world problems! (at least 3)</w:t>
       </w:r>
     </w:p>
     <w:p>
@@ -1544,7 +1690,15 @@
         <w:ind w:left="360" w:hanging="360"/>
       </w:pPr>
       <w:r>
-        <w:t>Can we use two different data types for varargs in one function? Provide an example!</w:t>
+        <w:t xml:space="preserve">Can we use two different data types for </w:t>
+      </w:r>
+      <w:proofErr w:type="spellStart"/>
+      <w:r>
+        <w:t>varargs</w:t>
+      </w:r>
+      <w:proofErr w:type="spellEnd"/>
+      <w:r>
+        <w:t xml:space="preserve"> in one function? Provide an example!</w:t>
       </w:r>
     </w:p>
     <w:p>
@@ -1592,7 +1746,23 @@
         <w:spacing w:after="169"/>
       </w:pPr>
       <w:r>
-        <w:t>The parameter in Experiment 5 is written as int... a to indicate the use of varargs (variable-length argument lists). The ellipsis (...) denotes that the method can accept a variable number of arguments of type int. This feature was introduced in Java 5, allowing a method to accept zero or more arguments of a specified type.</w:t>
+        <w:t xml:space="preserve">The parameter in Experiment 5 is written as int... </w:t>
+      </w:r>
+      <w:proofErr w:type="spellStart"/>
+      <w:r>
+        <w:t>a</w:t>
+      </w:r>
+      <w:proofErr w:type="spellEnd"/>
+      <w:r>
+        <w:t xml:space="preserve"> to indicate the use of </w:t>
+      </w:r>
+      <w:proofErr w:type="spellStart"/>
+      <w:r>
+        <w:t>varargs</w:t>
+      </w:r>
+      <w:proofErr w:type="spellEnd"/>
+      <w:r>
+        <w:t xml:space="preserve"> (variable-length argument lists). The ellipsis (...) denotes that the method can accept a variable number of arguments of type int. This feature was introduced in Java 5, allowing a method to accept zero or more arguments of a specified type.</w:t>
       </w:r>
     </w:p>
     <w:p>
@@ -1740,7 +1910,15 @@
         <w:spacing w:after="169"/>
       </w:pPr>
       <w:r>
-        <w:t>No, a single varargs parameter in a function can only have one data type. However, you can achieve a similar effect by using an array or a collection that can hold elements of different types. Here's an example using an array of Object:</w:t>
+        <w:t xml:space="preserve">No, a single </w:t>
+      </w:r>
+      <w:proofErr w:type="spellStart"/>
+      <w:r>
+        <w:t>varargs</w:t>
+      </w:r>
+      <w:proofErr w:type="spellEnd"/>
+      <w:r>
+        <w:t xml:space="preserve"> parameter in a function can only have one data type. However, you can achieve a similar effect by using an array or a collection that can hold elements of different types. Here's an example using an array of Object:</w:t>
       </w:r>
     </w:p>
     <w:p>
@@ -1946,7 +2124,15 @@
         <w:spacing w:after="169"/>
       </w:pPr>
       <w:r>
-        <w:t>It declares an integer variable temp and assigns the result of calling the Jumlah method with arguments 1 and 1.</w:t>
+        <w:t xml:space="preserve">It declares an integer variable temp and assigns the result of calling the </w:t>
+      </w:r>
+      <w:proofErr w:type="spellStart"/>
+      <w:r>
+        <w:t>Jumlah</w:t>
+      </w:r>
+      <w:proofErr w:type="spellEnd"/>
+      <w:r>
+        <w:t xml:space="preserve"> method with arguments 1 and 1.</w:t>
       </w:r>
     </w:p>
     <w:p>
@@ -1959,7 +2145,15 @@
         <w:spacing w:after="169"/>
       </w:pPr>
       <w:r>
-        <w:t>It then calls the TampilJumlah method with arguments temp and 5.</w:t>
+        <w:t xml:space="preserve">It then calls the </w:t>
+      </w:r>
+      <w:proofErr w:type="spellStart"/>
+      <w:r>
+        <w:t>TampilJumlah</w:t>
+      </w:r>
+      <w:proofErr w:type="spellEnd"/>
+      <w:r>
+        <w:t xml:space="preserve"> method with arguments temp and 5.</w:t>
       </w:r>
     </w:p>
     <w:p>
@@ -1972,7 +2166,31 @@
         <w:spacing w:after="169"/>
       </w:pPr>
       <w:r>
-        <w:t>The TampilJumlah method, in turn, calls the TampilHinggaKei method with the result of calling the Jumlah method as an argument.</w:t>
+        <w:t xml:space="preserve">The </w:t>
+      </w:r>
+      <w:proofErr w:type="spellStart"/>
+      <w:r>
+        <w:t>TampilJumlah</w:t>
+      </w:r>
+      <w:proofErr w:type="spellEnd"/>
+      <w:r>
+        <w:t xml:space="preserve"> method, in turn, calls the </w:t>
+      </w:r>
+      <w:proofErr w:type="spellStart"/>
+      <w:r>
+        <w:t>TampilHinggaKei</w:t>
+      </w:r>
+      <w:proofErr w:type="spellEnd"/>
+      <w:r>
+        <w:t xml:space="preserve"> method with the result of calling the </w:t>
+      </w:r>
+      <w:proofErr w:type="spellStart"/>
+      <w:r>
+        <w:t>Jumlah</w:t>
+      </w:r>
+      <w:proofErr w:type="spellEnd"/>
+      <w:r>
+        <w:t xml:space="preserve"> method as an argument.</w:t>
       </w:r>
     </w:p>
     <w:p>
@@ -1985,7 +2203,15 @@
         <w:spacing w:after="169"/>
       </w:pPr>
       <w:r>
-        <w:t>Inside the TampilHinggaKei method, a for loop is executed to print numbers from 1 to the value passed as an argument.</w:t>
+        <w:t xml:space="preserve">Inside the </w:t>
+      </w:r>
+      <w:proofErr w:type="spellStart"/>
+      <w:r>
+        <w:t>TampilHinggaKei</w:t>
+      </w:r>
+      <w:proofErr w:type="spellEnd"/>
+      <w:r>
+        <w:t xml:space="preserve"> method, a for loop is executed to print numbers from 1 to the value passed as an argument.</w:t>
       </w:r>
     </w:p>
     <w:p>
@@ -1998,7 +2224,15 @@
         <w:spacing w:after="169"/>
       </w:pPr>
       <w:r>
-        <w:t>The Jumlah method returns the sum of its two integer parameters.</w:t>
+        <w:t xml:space="preserve">The </w:t>
+      </w:r>
+      <w:proofErr w:type="spellStart"/>
+      <w:r>
+        <w:t>Jumlah</w:t>
+      </w:r>
+      <w:proofErr w:type="spellEnd"/>
+      <w:r>
+        <w:t xml:space="preserve"> method returns the sum of its two integer parameters.</w:t>
       </w:r>
     </w:p>
     <w:p>
@@ -2050,7 +2284,36 @@
         <w:spacing w:before="240"/>
       </w:pPr>
       <w:r>
-        <w:t>The TampilJumlah method calls TampilHinggaKei with the result of Jumlah(2, 5).</w:t>
+        <w:t xml:space="preserve">The </w:t>
+      </w:r>
+      <w:proofErr w:type="spellStart"/>
+      <w:r>
+        <w:t>TampilJumlah</w:t>
+      </w:r>
+      <w:proofErr w:type="spellEnd"/>
+      <w:r>
+        <w:t xml:space="preserve"> method calls </w:t>
+      </w:r>
+      <w:proofErr w:type="spellStart"/>
+      <w:r>
+        <w:t>TampilHinggaKei</w:t>
+      </w:r>
+      <w:proofErr w:type="spellEnd"/>
+      <w:r>
+        <w:t xml:space="preserve"> with the result of </w:t>
+      </w:r>
+      <w:proofErr w:type="spellStart"/>
+      <w:proofErr w:type="gramStart"/>
+      <w:r>
+        <w:t>Jumlah</w:t>
+      </w:r>
+      <w:proofErr w:type="spellEnd"/>
+      <w:r>
+        <w:t>(</w:t>
+      </w:r>
+      <w:proofErr w:type="gramEnd"/>
+      <w:r>
+        <w:t>2, 5).</w:t>
       </w:r>
     </w:p>
     <w:p>
@@ -2063,7 +2326,15 @@
         <w:spacing w:before="240"/>
       </w:pPr>
       <w:r>
-        <w:t>Inside TampilHinggaKei, a loop prints numbers from 1 to 7 (the result of 2 + 5).</w:t>
+        <w:t xml:space="preserve">Inside </w:t>
+      </w:r>
+      <w:proofErr w:type="spellStart"/>
+      <w:r>
+        <w:t>TampilHinggaKei</w:t>
+      </w:r>
+      <w:proofErr w:type="spellEnd"/>
+      <w:r>
+        <w:t>, a loop prints numbers from 1 to 7 (the result of 2 + 5).</w:t>
       </w:r>
     </w:p>
     <w:p>
@@ -2120,7 +2391,36 @@
         <w:spacing w:before="240"/>
       </w:pPr>
       <w:r>
-        <w:t>Example in the code: TampilHinggaKei(int i), Jumlah(int bil1, int bil2)</w:t>
+        <w:t xml:space="preserve">Example in the code: </w:t>
+      </w:r>
+      <w:proofErr w:type="spellStart"/>
+      <w:proofErr w:type="gramStart"/>
+      <w:r>
+        <w:t>TampilHinggaKei</w:t>
+      </w:r>
+      <w:proofErr w:type="spellEnd"/>
+      <w:r>
+        <w:t>(</w:t>
+      </w:r>
+      <w:proofErr w:type="gramEnd"/>
+      <w:r>
+        <w:t xml:space="preserve">int </w:t>
+      </w:r>
+      <w:proofErr w:type="spellStart"/>
+      <w:r>
+        <w:t>i</w:t>
+      </w:r>
+      <w:proofErr w:type="spellEnd"/>
+      <w:r>
+        <w:t xml:space="preserve">), </w:t>
+      </w:r>
+      <w:proofErr w:type="spellStart"/>
+      <w:r>
+        <w:t>Jumlah</w:t>
+      </w:r>
+      <w:proofErr w:type="spellEnd"/>
+      <w:r>
+        <w:t>(int bil1, int bil2)</w:t>
       </w:r>
     </w:p>
     <w:p>
@@ -2173,7 +2473,23 @@
         <w:spacing w:before="240"/>
       </w:pPr>
       <w:r>
-        <w:t>Example in the code: main(String[] args)</w:t>
+        <w:t xml:space="preserve">Example in the code: </w:t>
+      </w:r>
+      <w:proofErr w:type="gramStart"/>
+      <w:r>
+        <w:t>main(</w:t>
+      </w:r>
+      <w:proofErr w:type="gramEnd"/>
+      <w:r>
+        <w:t xml:space="preserve">String[] </w:t>
+      </w:r>
+      <w:proofErr w:type="spellStart"/>
+      <w:r>
+        <w:t>args</w:t>
+      </w:r>
+      <w:proofErr w:type="spellEnd"/>
+      <w:r>
+        <w:t>)</w:t>
       </w:r>
     </w:p>
     <w:p>
@@ -2226,7 +2542,20 @@
         <w:spacing w:before="240"/>
       </w:pPr>
       <w:r>
-        <w:t>Example in the code: Jumlah(int bil1, int bil2)</w:t>
+        <w:t xml:space="preserve">Example in the code: </w:t>
+      </w:r>
+      <w:proofErr w:type="spellStart"/>
+      <w:proofErr w:type="gramStart"/>
+      <w:r>
+        <w:t>Jumlah</w:t>
+      </w:r>
+      <w:proofErr w:type="spellEnd"/>
+      <w:r>
+        <w:t>(</w:t>
+      </w:r>
+      <w:proofErr w:type="gramEnd"/>
+      <w:r>
+        <w:t>int bil1, int bil2)</w:t>
       </w:r>
     </w:p>
     <w:p>
@@ -2279,7 +2608,36 @@
         <w:spacing w:before="240"/>
       </w:pPr>
       <w:r>
-        <w:t>Example in the code: TampilHinggaKei(int i), TampilJumlah(int bil1, int bil2)</w:t>
+        <w:t xml:space="preserve">Example in the code: </w:t>
+      </w:r>
+      <w:proofErr w:type="spellStart"/>
+      <w:proofErr w:type="gramStart"/>
+      <w:r>
+        <w:t>TampilHinggaKei</w:t>
+      </w:r>
+      <w:proofErr w:type="spellEnd"/>
+      <w:r>
+        <w:t>(</w:t>
+      </w:r>
+      <w:proofErr w:type="gramEnd"/>
+      <w:r>
+        <w:t xml:space="preserve">int </w:t>
+      </w:r>
+      <w:proofErr w:type="spellStart"/>
+      <w:r>
+        <w:t>i</w:t>
+      </w:r>
+      <w:proofErr w:type="spellEnd"/>
+      <w:r>
+        <w:t xml:space="preserve">), </w:t>
+      </w:r>
+      <w:proofErr w:type="spellStart"/>
+      <w:r>
+        <w:t>TampilJumlah</w:t>
+      </w:r>
+      <w:proofErr w:type="spellEnd"/>
+      <w:r>
+        <w:t>(int bil1, int bil2)</w:t>
       </w:r>
     </w:p>
     <w:p>
@@ -2334,7 +2692,15 @@
         <w:ind w:left="360" w:hanging="360"/>
       </w:pPr>
       <w:r>
-        <w:t>Create a new class named CubeStudentIDNumber that has function to calculate area and volume!</w:t>
+        <w:t xml:space="preserve">Create a new class named </w:t>
+      </w:r>
+      <w:proofErr w:type="spellStart"/>
+      <w:r>
+        <w:t>CubeStudentIDNumber</w:t>
+      </w:r>
+      <w:proofErr w:type="spellEnd"/>
+      <w:r>
+        <w:t xml:space="preserve"> that has function to calculate area and volume!</w:t>
       </w:r>
     </w:p>
     <w:p>
@@ -2348,7 +2714,15 @@
         <w:ind w:left="360" w:hanging="360"/>
       </w:pPr>
       <w:r>
-        <w:t>Create a program to manage the weekly grades (there are 7 weeks) of 5 students. The data must be implemented using 2 dimensional array as follows:</w:t>
+        <w:t xml:space="preserve">Create a program to manage the weekly grades (there are 7 weeks) of 5 students. The data must be implemented using </w:t>
+      </w:r>
+      <w:proofErr w:type="gramStart"/>
+      <w:r>
+        <w:t>2 dimensional</w:t>
+      </w:r>
+      <w:proofErr w:type="gramEnd"/>
+      <w:r>
+        <w:t xml:space="preserve"> array as follows:</w:t>
       </w:r>
     </w:p>
     <w:p>
@@ -2536,15 +2910,14 @@
       </w:pPr>
       <w:r>
         <w:rPr>
-          <w:noProof/>
           <w:sz w:val="23"/>
           <w:szCs w:val="23"/>
         </w:rPr>
         <w:drawing>
-          <wp:inline distT="0" distB="0" distL="0" distR="0" wp14:anchorId="70A44CE9" wp14:editId="7C40F9A3">
-            <wp:extent cx="5731510" cy="2819400"/>
-            <wp:effectExtent l="0" t="0" r="2540" b="0"/>
-            <wp:docPr id="2038163936" name="Picture 1"/>
+          <wp:inline distT="0" distB="0" distL="0" distR="0" wp14:anchorId="654B91D0" wp14:editId="57A29F80">
+            <wp:extent cx="5731510" cy="3652520"/>
+            <wp:effectExtent l="0" t="0" r="2540" b="5080"/>
+            <wp:docPr id="1232523901" name="Picture 1"/>
             <wp:cNvGraphicFramePr>
               <a:graphicFrameLocks xmlns:a="http://schemas.openxmlformats.org/drawingml/2006/main" noChangeAspect="1"/>
             </wp:cNvGraphicFramePr>
@@ -2552,7 +2925,7 @@
               <a:graphicData uri="http://schemas.openxmlformats.org/drawingml/2006/picture">
                 <pic:pic xmlns:pic="http://schemas.openxmlformats.org/drawingml/2006/picture">
                   <pic:nvPicPr>
-                    <pic:cNvPr id="2038163936" name=""/>
+                    <pic:cNvPr id="1232523901" name=""/>
                     <pic:cNvPicPr/>
                   </pic:nvPicPr>
                   <pic:blipFill>
@@ -2564,7 +2937,7 @@
                   <pic:spPr>
                     <a:xfrm>
                       <a:off x="0" y="0"/>
-                      <a:ext cx="5731510" cy="2819400"/>
+                      <a:ext cx="5731510" cy="3652520"/>
                     </a:xfrm>
                     <a:prstGeom prst="rect">
                       <a:avLst/>
@@ -2592,15 +2965,14 @@
       </w:pPr>
       <w:r>
         <w:rPr>
-          <w:noProof/>
           <w:sz w:val="23"/>
           <w:szCs w:val="23"/>
         </w:rPr>
         <w:drawing>
-          <wp:inline distT="0" distB="0" distL="0" distR="0" wp14:anchorId="20032F9D" wp14:editId="726320E4">
-            <wp:extent cx="5731510" cy="2711450"/>
-            <wp:effectExtent l="0" t="0" r="2540" b="0"/>
-            <wp:docPr id="1362814695" name="Picture 1"/>
+          <wp:inline distT="0" distB="0" distL="0" distR="0" wp14:anchorId="319792B6" wp14:editId="79F4C996">
+            <wp:extent cx="5731510" cy="1496695"/>
+            <wp:effectExtent l="0" t="0" r="2540" b="8255"/>
+            <wp:docPr id="1459705528" name="Picture 1"/>
             <wp:cNvGraphicFramePr>
               <a:graphicFrameLocks xmlns:a="http://schemas.openxmlformats.org/drawingml/2006/main" noChangeAspect="1"/>
             </wp:cNvGraphicFramePr>
@@ -2608,7 +2980,7 @@
               <a:graphicData uri="http://schemas.openxmlformats.org/drawingml/2006/picture">
                 <pic:pic xmlns:pic="http://schemas.openxmlformats.org/drawingml/2006/picture">
                   <pic:nvPicPr>
-                    <pic:cNvPr id="1362814695" name=""/>
+                    <pic:cNvPr id="1459705528" name=""/>
                     <pic:cNvPicPr/>
                   </pic:nvPicPr>
                   <pic:blipFill>
@@ -2620,7 +2992,7 @@
                   <pic:spPr>
                     <a:xfrm>
                       <a:off x="0" y="0"/>
-                      <a:ext cx="5731510" cy="2711450"/>
+                      <a:ext cx="5731510" cy="1496695"/>
                     </a:xfrm>
                     <a:prstGeom prst="rect">
                       <a:avLst/>
@@ -2638,7 +3010,7 @@
         <w:pStyle w:val="Default"/>
         <w:numPr>
           <w:ilvl w:val="0"/>
-          <w:numId w:val="37"/>
+          <w:numId w:val="42"/>
         </w:numPr>
         <w:spacing w:after="169"/>
         <w:rPr>
@@ -2648,16 +3020,15 @@
       </w:pPr>
       <w:r>
         <w:rPr>
-          <w:noProof/>
           <w:sz w:val="23"/>
           <w:szCs w:val="23"/>
         </w:rPr>
         <w:lastRenderedPageBreak/>
         <w:drawing>
-          <wp:inline distT="0" distB="0" distL="0" distR="0" wp14:anchorId="46913450" wp14:editId="066C7E8F">
-            <wp:extent cx="5731510" cy="2842895"/>
-            <wp:effectExtent l="0" t="0" r="2540" b="0"/>
-            <wp:docPr id="1637938917" name="Picture 1"/>
+          <wp:inline distT="0" distB="0" distL="0" distR="0" wp14:anchorId="05A82947" wp14:editId="090FAA2A">
+            <wp:extent cx="5167424" cy="1822592"/>
+            <wp:effectExtent l="0" t="0" r="0" b="6350"/>
+            <wp:docPr id="417724451" name="Picture 1"/>
             <wp:cNvGraphicFramePr>
               <a:graphicFrameLocks xmlns:a="http://schemas.openxmlformats.org/drawingml/2006/main" noChangeAspect="1"/>
             </wp:cNvGraphicFramePr>
@@ -2665,7 +3036,7 @@
               <a:graphicData uri="http://schemas.openxmlformats.org/drawingml/2006/picture">
                 <pic:pic xmlns:pic="http://schemas.openxmlformats.org/drawingml/2006/picture">
                   <pic:nvPicPr>
-                    <pic:cNvPr id="1637938917" name=""/>
+                    <pic:cNvPr id="417724451" name=""/>
                     <pic:cNvPicPr/>
                   </pic:nvPicPr>
                   <pic:blipFill>
@@ -2677,7 +3048,228 @@
                   <pic:spPr>
                     <a:xfrm>
                       <a:off x="0" y="0"/>
-                      <a:ext cx="5731510" cy="2842895"/>
+                      <a:ext cx="5190384" cy="1830690"/>
+                    </a:xfrm>
+                    <a:prstGeom prst="rect">
+                      <a:avLst/>
+                    </a:prstGeom>
+                  </pic:spPr>
+                </pic:pic>
+              </a:graphicData>
+            </a:graphic>
+          </wp:inline>
+        </w:drawing>
+      </w:r>
+    </w:p>
+    <w:p>
+      <w:pPr>
+        <w:pStyle w:val="Default"/>
+        <w:numPr>
+          <w:ilvl w:val="0"/>
+          <w:numId w:val="42"/>
+        </w:numPr>
+        <w:spacing w:after="169"/>
+        <w:rPr>
+          <w:sz w:val="23"/>
+          <w:szCs w:val="23"/>
+        </w:rPr>
+      </w:pPr>
+      <w:r>
+        <w:rPr>
+          <w:sz w:val="23"/>
+          <w:szCs w:val="23"/>
+        </w:rPr>
+        <w:drawing>
+          <wp:inline distT="0" distB="0" distL="0" distR="0" wp14:anchorId="2408FA7C" wp14:editId="5DDE53B5">
+            <wp:extent cx="5194300" cy="1695363"/>
+            <wp:effectExtent l="0" t="0" r="6350" b="635"/>
+            <wp:docPr id="975027018" name="Picture 1"/>
+            <wp:cNvGraphicFramePr>
+              <a:graphicFrameLocks xmlns:a="http://schemas.openxmlformats.org/drawingml/2006/main" noChangeAspect="1"/>
+            </wp:cNvGraphicFramePr>
+            <a:graphic xmlns:a="http://schemas.openxmlformats.org/drawingml/2006/main">
+              <a:graphicData uri="http://schemas.openxmlformats.org/drawingml/2006/picture">
+                <pic:pic xmlns:pic="http://schemas.openxmlformats.org/drawingml/2006/picture">
+                  <pic:nvPicPr>
+                    <pic:cNvPr id="975027018" name=""/>
+                    <pic:cNvPicPr/>
+                  </pic:nvPicPr>
+                  <pic:blipFill>
+                    <a:blip r:embed="rId18"/>
+                    <a:stretch>
+                      <a:fillRect/>
+                    </a:stretch>
+                  </pic:blipFill>
+                  <pic:spPr>
+                    <a:xfrm>
+                      <a:off x="0" y="0"/>
+                      <a:ext cx="5217078" cy="1702797"/>
+                    </a:xfrm>
+                    <a:prstGeom prst="rect">
+                      <a:avLst/>
+                    </a:prstGeom>
+                  </pic:spPr>
+                </pic:pic>
+              </a:graphicData>
+            </a:graphic>
+          </wp:inline>
+        </w:drawing>
+      </w:r>
+    </w:p>
+    <w:p>
+      <w:pPr>
+        <w:pStyle w:val="Default"/>
+        <w:numPr>
+          <w:ilvl w:val="0"/>
+          <w:numId w:val="42"/>
+        </w:numPr>
+        <w:spacing w:after="169"/>
+        <w:rPr>
+          <w:sz w:val="23"/>
+          <w:szCs w:val="23"/>
+        </w:rPr>
+      </w:pPr>
+      <w:r>
+        <w:rPr>
+          <w:sz w:val="23"/>
+          <w:szCs w:val="23"/>
+        </w:rPr>
+        <w:drawing>
+          <wp:inline distT="0" distB="0" distL="0" distR="0" wp14:anchorId="6FF7DE72" wp14:editId="131D9DCC">
+            <wp:extent cx="5194567" cy="3251367"/>
+            <wp:effectExtent l="0" t="0" r="6350" b="6350"/>
+            <wp:docPr id="1089304174" name="Picture 1"/>
+            <wp:cNvGraphicFramePr>
+              <a:graphicFrameLocks xmlns:a="http://schemas.openxmlformats.org/drawingml/2006/main" noChangeAspect="1"/>
+            </wp:cNvGraphicFramePr>
+            <a:graphic xmlns:a="http://schemas.openxmlformats.org/drawingml/2006/main">
+              <a:graphicData uri="http://schemas.openxmlformats.org/drawingml/2006/picture">
+                <pic:pic xmlns:pic="http://schemas.openxmlformats.org/drawingml/2006/picture">
+                  <pic:nvPicPr>
+                    <pic:cNvPr id="1089304174" name=""/>
+                    <pic:cNvPicPr/>
+                  </pic:nvPicPr>
+                  <pic:blipFill>
+                    <a:blip r:embed="rId19"/>
+                    <a:stretch>
+                      <a:fillRect/>
+                    </a:stretch>
+                  </pic:blipFill>
+                  <pic:spPr>
+                    <a:xfrm>
+                      <a:off x="0" y="0"/>
+                      <a:ext cx="5194567" cy="3251367"/>
+                    </a:xfrm>
+                    <a:prstGeom prst="rect">
+                      <a:avLst/>
+                    </a:prstGeom>
+                  </pic:spPr>
+                </pic:pic>
+              </a:graphicData>
+            </a:graphic>
+          </wp:inline>
+        </w:drawing>
+      </w:r>
+    </w:p>
+    <w:p>
+      <w:pPr>
+        <w:pStyle w:val="Default"/>
+        <w:numPr>
+          <w:ilvl w:val="0"/>
+          <w:numId w:val="42"/>
+        </w:numPr>
+        <w:spacing w:after="169"/>
+        <w:rPr>
+          <w:sz w:val="23"/>
+          <w:szCs w:val="23"/>
+        </w:rPr>
+      </w:pPr>
+      <w:r>
+        <w:rPr>
+          <w:sz w:val="23"/>
+          <w:szCs w:val="23"/>
+        </w:rPr>
+        <w:lastRenderedPageBreak/>
+        <w:drawing>
+          <wp:inline distT="0" distB="0" distL="0" distR="0" wp14:anchorId="013E6119" wp14:editId="511F9B54">
+            <wp:extent cx="5245370" cy="2540131"/>
+            <wp:effectExtent l="0" t="0" r="0" b="0"/>
+            <wp:docPr id="1961806025" name="Picture 1"/>
+            <wp:cNvGraphicFramePr>
+              <a:graphicFrameLocks xmlns:a="http://schemas.openxmlformats.org/drawingml/2006/main" noChangeAspect="1"/>
+            </wp:cNvGraphicFramePr>
+            <a:graphic xmlns:a="http://schemas.openxmlformats.org/drawingml/2006/main">
+              <a:graphicData uri="http://schemas.openxmlformats.org/drawingml/2006/picture">
+                <pic:pic xmlns:pic="http://schemas.openxmlformats.org/drawingml/2006/picture">
+                  <pic:nvPicPr>
+                    <pic:cNvPr id="1961806025" name=""/>
+                    <pic:cNvPicPr/>
+                  </pic:nvPicPr>
+                  <pic:blipFill>
+                    <a:blip r:embed="rId20"/>
+                    <a:stretch>
+                      <a:fillRect/>
+                    </a:stretch>
+                  </pic:blipFill>
+                  <pic:spPr>
+                    <a:xfrm>
+                      <a:off x="0" y="0"/>
+                      <a:ext cx="5245370" cy="2540131"/>
+                    </a:xfrm>
+                    <a:prstGeom prst="rect">
+                      <a:avLst/>
+                    </a:prstGeom>
+                  </pic:spPr>
+                </pic:pic>
+              </a:graphicData>
+            </a:graphic>
+          </wp:inline>
+        </w:drawing>
+      </w:r>
+    </w:p>
+    <w:p>
+      <w:pPr>
+        <w:pStyle w:val="Default"/>
+        <w:numPr>
+          <w:ilvl w:val="0"/>
+          <w:numId w:val="37"/>
+        </w:numPr>
+        <w:spacing w:after="169"/>
+        <w:rPr>
+          <w:sz w:val="23"/>
+          <w:szCs w:val="23"/>
+        </w:rPr>
+      </w:pPr>
+      <w:r>
+        <w:rPr>
+          <w:sz w:val="23"/>
+          <w:szCs w:val="23"/>
+        </w:rPr>
+        <w:drawing>
+          <wp:inline distT="0" distB="0" distL="0" distR="0" wp14:anchorId="33F3EEBD" wp14:editId="3CC2BC4E">
+            <wp:extent cx="5731510" cy="2395220"/>
+            <wp:effectExtent l="0" t="0" r="2540" b="5080"/>
+            <wp:docPr id="1347495845" name="Picture 1"/>
+            <wp:cNvGraphicFramePr>
+              <a:graphicFrameLocks xmlns:a="http://schemas.openxmlformats.org/drawingml/2006/main" noChangeAspect="1"/>
+            </wp:cNvGraphicFramePr>
+            <a:graphic xmlns:a="http://schemas.openxmlformats.org/drawingml/2006/main">
+              <a:graphicData uri="http://schemas.openxmlformats.org/drawingml/2006/picture">
+                <pic:pic xmlns:pic="http://schemas.openxmlformats.org/drawingml/2006/picture">
+                  <pic:nvPicPr>
+                    <pic:cNvPr id="1347495845" name=""/>
+                    <pic:cNvPicPr/>
+                  </pic:nvPicPr>
+                  <pic:blipFill>
+                    <a:blip r:embed="rId21"/>
+                    <a:stretch>
+                      <a:fillRect/>
+                    </a:stretch>
+                  </pic:blipFill>
+                  <pic:spPr>
+                    <a:xfrm>
+                      <a:off x="0" y="0"/>
+                      <a:ext cx="5731510" cy="2395220"/>
                     </a:xfrm>
                     <a:prstGeom prst="rect">
                       <a:avLst/>
@@ -3305,6 +3897,95 @@
     </w:lvl>
   </w:abstractNum>
   <w:abstractNum w:abstractNumId="9" w15:restartNumberingAfterBreak="0">
+    <w:nsid w:val="0656480C"/>
+    <w:multiLevelType w:val="hybridMultilevel"/>
+    <w:tmpl w:val="34E48C54"/>
+    <w:lvl w:ilvl="0" w:tplc="FFFFFFFF">
+      <w:start w:val="1"/>
+      <w:numFmt w:val="lowerLetter"/>
+      <w:lvlText w:val="%1."/>
+      <w:lvlJc w:val="left"/>
+      <w:pPr>
+        <w:ind w:left="360" w:hanging="360"/>
+      </w:pPr>
+      <w:rPr>
+        <w:rFonts w:hint="default"/>
+      </w:rPr>
+    </w:lvl>
+    <w:lvl w:ilvl="1" w:tplc="FFFFFFFF">
+      <w:start w:val="1"/>
+      <w:numFmt w:val="lowerLetter"/>
+      <w:lvlText w:val="%2."/>
+      <w:lvlJc w:val="left"/>
+      <w:pPr>
+        <w:ind w:left="1080" w:hanging="360"/>
+      </w:pPr>
+    </w:lvl>
+    <w:lvl w:ilvl="2" w:tplc="FFFFFFFF">
+      <w:start w:val="1"/>
+      <w:numFmt w:val="lowerRoman"/>
+      <w:lvlText w:val="%3."/>
+      <w:lvlJc w:val="right"/>
+      <w:pPr>
+        <w:ind w:left="1800" w:hanging="180"/>
+      </w:pPr>
+    </w:lvl>
+    <w:lvl w:ilvl="3" w:tplc="FFFFFFFF">
+      <w:start w:val="1"/>
+      <w:numFmt w:val="decimal"/>
+      <w:lvlText w:val="%4."/>
+      <w:lvlJc w:val="left"/>
+      <w:pPr>
+        <w:ind w:left="2520" w:hanging="360"/>
+      </w:pPr>
+    </w:lvl>
+    <w:lvl w:ilvl="4" w:tplc="FFFFFFFF" w:tentative="1">
+      <w:start w:val="1"/>
+      <w:numFmt w:val="lowerLetter"/>
+      <w:lvlText w:val="%5."/>
+      <w:lvlJc w:val="left"/>
+      <w:pPr>
+        <w:ind w:left="3240" w:hanging="360"/>
+      </w:pPr>
+    </w:lvl>
+    <w:lvl w:ilvl="5" w:tplc="FFFFFFFF" w:tentative="1">
+      <w:start w:val="1"/>
+      <w:numFmt w:val="lowerRoman"/>
+      <w:lvlText w:val="%6."/>
+      <w:lvlJc w:val="right"/>
+      <w:pPr>
+        <w:ind w:left="3960" w:hanging="180"/>
+      </w:pPr>
+    </w:lvl>
+    <w:lvl w:ilvl="6" w:tplc="FFFFFFFF" w:tentative="1">
+      <w:start w:val="1"/>
+      <w:numFmt w:val="decimal"/>
+      <w:lvlText w:val="%7."/>
+      <w:lvlJc w:val="left"/>
+      <w:pPr>
+        <w:ind w:left="4680" w:hanging="360"/>
+      </w:pPr>
+    </w:lvl>
+    <w:lvl w:ilvl="7" w:tplc="FFFFFFFF" w:tentative="1">
+      <w:start w:val="1"/>
+      <w:numFmt w:val="lowerLetter"/>
+      <w:lvlText w:val="%8."/>
+      <w:lvlJc w:val="left"/>
+      <w:pPr>
+        <w:ind w:left="5400" w:hanging="360"/>
+      </w:pPr>
+    </w:lvl>
+    <w:lvl w:ilvl="8" w:tplc="FFFFFFFF" w:tentative="1">
+      <w:start w:val="1"/>
+      <w:numFmt w:val="lowerRoman"/>
+      <w:lvlText w:val="%9."/>
+      <w:lvlJc w:val="right"/>
+      <w:pPr>
+        <w:ind w:left="6120" w:hanging="180"/>
+      </w:pPr>
+    </w:lvl>
+  </w:abstractNum>
+  <w:abstractNum w:abstractNumId="10" w15:restartNumberingAfterBreak="0">
     <w:nsid w:val="07FD28FF"/>
     <w:multiLevelType w:val="hybridMultilevel"/>
     <w:tmpl w:val="F81AC648"/>
@@ -3393,7 +4074,7 @@
       </w:pPr>
     </w:lvl>
   </w:abstractNum>
-  <w:abstractNum w:abstractNumId="10" w15:restartNumberingAfterBreak="0">
+  <w:abstractNum w:abstractNumId="11" w15:restartNumberingAfterBreak="0">
     <w:nsid w:val="082826F0"/>
     <w:multiLevelType w:val="hybridMultilevel"/>
     <w:tmpl w:val="42704554"/>
@@ -3479,7 +4160,7 @@
       </w:pPr>
     </w:lvl>
   </w:abstractNum>
-  <w:abstractNum w:abstractNumId="11" w15:restartNumberingAfterBreak="0">
+  <w:abstractNum w:abstractNumId="12" w15:restartNumberingAfterBreak="0">
     <w:nsid w:val="137E6E4E"/>
     <w:multiLevelType w:val="hybridMultilevel"/>
     <w:tmpl w:val="0E40F6E4"/>
@@ -3592,7 +4273,7 @@
       </w:rPr>
     </w:lvl>
   </w:abstractNum>
-  <w:abstractNum w:abstractNumId="12" w15:restartNumberingAfterBreak="0">
+  <w:abstractNum w:abstractNumId="13" w15:restartNumberingAfterBreak="0">
     <w:nsid w:val="1C98180B"/>
     <w:multiLevelType w:val="hybridMultilevel"/>
     <w:tmpl w:val="364EABCC"/>
@@ -3678,7 +4359,7 @@
       </w:pPr>
     </w:lvl>
   </w:abstractNum>
-  <w:abstractNum w:abstractNumId="13" w15:restartNumberingAfterBreak="0">
+  <w:abstractNum w:abstractNumId="14" w15:restartNumberingAfterBreak="0">
     <w:nsid w:val="22EF5FB3"/>
     <w:multiLevelType w:val="hybridMultilevel"/>
     <w:tmpl w:val="FFFFFFFF"/>
@@ -3729,7 +4410,7 @@
       <w:lvlJc w:val="left"/>
     </w:lvl>
   </w:abstractNum>
-  <w:abstractNum w:abstractNumId="14" w15:restartNumberingAfterBreak="0">
+  <w:abstractNum w:abstractNumId="15" w15:restartNumberingAfterBreak="0">
     <w:nsid w:val="237328D2"/>
     <w:multiLevelType w:val="hybridMultilevel"/>
     <w:tmpl w:val="F3D2768E"/>
@@ -3815,7 +4496,7 @@
       </w:pPr>
     </w:lvl>
   </w:abstractNum>
-  <w:abstractNum w:abstractNumId="15" w15:restartNumberingAfterBreak="0">
+  <w:abstractNum w:abstractNumId="16" w15:restartNumberingAfterBreak="0">
     <w:nsid w:val="25C4783F"/>
     <w:multiLevelType w:val="hybridMultilevel"/>
     <w:tmpl w:val="F3F0D0E2"/>
@@ -3904,7 +4585,7 @@
       </w:pPr>
     </w:lvl>
   </w:abstractNum>
-  <w:abstractNum w:abstractNumId="16" w15:restartNumberingAfterBreak="0">
+  <w:abstractNum w:abstractNumId="17" w15:restartNumberingAfterBreak="0">
     <w:nsid w:val="27117A34"/>
     <w:multiLevelType w:val="hybridMultilevel"/>
     <w:tmpl w:val="F3D2768E"/>
@@ -3990,7 +4671,7 @@
       </w:pPr>
     </w:lvl>
   </w:abstractNum>
-  <w:abstractNum w:abstractNumId="17" w15:restartNumberingAfterBreak="0">
+  <w:abstractNum w:abstractNumId="18" w15:restartNumberingAfterBreak="0">
     <w:nsid w:val="2A21686B"/>
     <w:multiLevelType w:val="hybridMultilevel"/>
     <w:tmpl w:val="C666BD6A"/>
@@ -4044,7 +4725,7 @@
       <w:lvlJc w:val="left"/>
     </w:lvl>
   </w:abstractNum>
-  <w:abstractNum w:abstractNumId="18" w15:restartNumberingAfterBreak="0">
+  <w:abstractNum w:abstractNumId="19" w15:restartNumberingAfterBreak="0">
     <w:nsid w:val="2F0A3C84"/>
     <w:multiLevelType w:val="hybridMultilevel"/>
     <w:tmpl w:val="A3A2FA20"/>
@@ -4099,7 +4780,7 @@
       <w:lvlJc w:val="left"/>
     </w:lvl>
   </w:abstractNum>
-  <w:abstractNum w:abstractNumId="19" w15:restartNumberingAfterBreak="0">
+  <w:abstractNum w:abstractNumId="20" w15:restartNumberingAfterBreak="0">
     <w:nsid w:val="311B0427"/>
     <w:multiLevelType w:val="hybridMultilevel"/>
     <w:tmpl w:val="FDE865B8"/>
@@ -4185,7 +4866,7 @@
       </w:pPr>
     </w:lvl>
   </w:abstractNum>
-  <w:abstractNum w:abstractNumId="20" w15:restartNumberingAfterBreak="0">
+  <w:abstractNum w:abstractNumId="21" w15:restartNumberingAfterBreak="0">
     <w:nsid w:val="342644A1"/>
     <w:multiLevelType w:val="hybridMultilevel"/>
     <w:tmpl w:val="231E77C4"/>
@@ -4297,7 +4978,7 @@
       </w:rPr>
     </w:lvl>
   </w:abstractNum>
-  <w:abstractNum w:abstractNumId="21" w15:restartNumberingAfterBreak="0">
+  <w:abstractNum w:abstractNumId="22" w15:restartNumberingAfterBreak="0">
     <w:nsid w:val="3ACC7154"/>
     <w:multiLevelType w:val="hybridMultilevel"/>
     <w:tmpl w:val="E86E6C76"/>
@@ -4386,7 +5067,7 @@
       </w:pPr>
     </w:lvl>
   </w:abstractNum>
-  <w:abstractNum w:abstractNumId="22" w15:restartNumberingAfterBreak="0">
+  <w:abstractNum w:abstractNumId="23" w15:restartNumberingAfterBreak="0">
     <w:nsid w:val="3BC11A69"/>
     <w:multiLevelType w:val="hybridMultilevel"/>
     <w:tmpl w:val="8CD2F7F4"/>
@@ -4475,7 +5156,7 @@
       </w:pPr>
     </w:lvl>
   </w:abstractNum>
-  <w:abstractNum w:abstractNumId="23" w15:restartNumberingAfterBreak="0">
+  <w:abstractNum w:abstractNumId="24" w15:restartNumberingAfterBreak="0">
     <w:nsid w:val="3C3E5857"/>
     <w:multiLevelType w:val="hybridMultilevel"/>
     <w:tmpl w:val="1ED07BC6"/>
@@ -4561,7 +5242,7 @@
       </w:pPr>
     </w:lvl>
   </w:abstractNum>
-  <w:abstractNum w:abstractNumId="24" w15:restartNumberingAfterBreak="0">
+  <w:abstractNum w:abstractNumId="25" w15:restartNumberingAfterBreak="0">
     <w:nsid w:val="44D56525"/>
     <w:multiLevelType w:val="hybridMultilevel"/>
     <w:tmpl w:val="CCE62A9A"/>
@@ -4673,13 +5354,13 @@
       </w:rPr>
     </w:lvl>
   </w:abstractNum>
-  <w:abstractNum w:abstractNumId="25" w15:restartNumberingAfterBreak="0">
+  <w:abstractNum w:abstractNumId="26" w15:restartNumberingAfterBreak="0">
     <w:nsid w:val="456C045B"/>
     <w:multiLevelType w:val="hybridMultilevel"/>
-    <w:tmpl w:val="275C4FC6"/>
-    <w:lvl w:ilvl="0" w:tplc="61EADA2A">
-      <w:start w:val="1"/>
-      <w:numFmt w:val="decimal"/>
+    <w:tmpl w:val="34E48C54"/>
+    <w:lvl w:ilvl="0" w:tplc="38090019">
+      <w:start w:val="1"/>
+      <w:numFmt w:val="lowerLetter"/>
       <w:lvlText w:val="%1."/>
       <w:lvlJc w:val="left"/>
       <w:pPr>
@@ -4762,7 +5443,7 @@
       </w:pPr>
     </w:lvl>
   </w:abstractNum>
-  <w:abstractNum w:abstractNumId="26" w15:restartNumberingAfterBreak="0">
+  <w:abstractNum w:abstractNumId="27" w15:restartNumberingAfterBreak="0">
     <w:nsid w:val="47123877"/>
     <w:multiLevelType w:val="hybridMultilevel"/>
     <w:tmpl w:val="FFFFFFFF"/>
@@ -4813,7 +5494,7 @@
       <w:lvlJc w:val="left"/>
     </w:lvl>
   </w:abstractNum>
-  <w:abstractNum w:abstractNumId="27" w15:restartNumberingAfterBreak="0">
+  <w:abstractNum w:abstractNumId="28" w15:restartNumberingAfterBreak="0">
     <w:nsid w:val="4E125534"/>
     <w:multiLevelType w:val="hybridMultilevel"/>
     <w:tmpl w:val="162ACE18"/>
@@ -4902,7 +5583,7 @@
       </w:pPr>
     </w:lvl>
   </w:abstractNum>
-  <w:abstractNum w:abstractNumId="28" w15:restartNumberingAfterBreak="0">
+  <w:abstractNum w:abstractNumId="29" w15:restartNumberingAfterBreak="0">
     <w:nsid w:val="53A3695E"/>
     <w:multiLevelType w:val="hybridMultilevel"/>
     <w:tmpl w:val="EDCEAF5C"/>
@@ -4988,7 +5669,7 @@
       </w:pPr>
     </w:lvl>
   </w:abstractNum>
-  <w:abstractNum w:abstractNumId="29" w15:restartNumberingAfterBreak="0">
+  <w:abstractNum w:abstractNumId="30" w15:restartNumberingAfterBreak="0">
     <w:nsid w:val="5BF20DF6"/>
     <w:multiLevelType w:val="hybridMultilevel"/>
     <w:tmpl w:val="2C76FE1E"/>
@@ -5077,7 +5758,7 @@
       </w:pPr>
     </w:lvl>
   </w:abstractNum>
-  <w:abstractNum w:abstractNumId="30" w15:restartNumberingAfterBreak="0">
+  <w:abstractNum w:abstractNumId="31" w15:restartNumberingAfterBreak="0">
     <w:nsid w:val="60E504C7"/>
     <w:multiLevelType w:val="hybridMultilevel"/>
     <w:tmpl w:val="FFFFFFFF"/>
@@ -5128,7 +5809,7 @@
       <w:lvlJc w:val="left"/>
     </w:lvl>
   </w:abstractNum>
-  <w:abstractNum w:abstractNumId="31" w15:restartNumberingAfterBreak="0">
+  <w:abstractNum w:abstractNumId="32" w15:restartNumberingAfterBreak="0">
     <w:nsid w:val="6174631D"/>
     <w:multiLevelType w:val="hybridMultilevel"/>
     <w:tmpl w:val="1ED07BC6"/>
@@ -5214,7 +5895,7 @@
       </w:pPr>
     </w:lvl>
   </w:abstractNum>
-  <w:abstractNum w:abstractNumId="32" w15:restartNumberingAfterBreak="0">
+  <w:abstractNum w:abstractNumId="33" w15:restartNumberingAfterBreak="0">
     <w:nsid w:val="6FAB4669"/>
     <w:multiLevelType w:val="hybridMultilevel"/>
     <w:tmpl w:val="C2107272"/>
@@ -5300,7 +5981,7 @@
       </w:pPr>
     </w:lvl>
   </w:abstractNum>
-  <w:abstractNum w:abstractNumId="33" w15:restartNumberingAfterBreak="0">
+  <w:abstractNum w:abstractNumId="34" w15:restartNumberingAfterBreak="0">
     <w:nsid w:val="70246BEB"/>
     <w:multiLevelType w:val="hybridMultilevel"/>
     <w:tmpl w:val="A6626DF6"/>
@@ -5389,7 +6070,7 @@
       </w:pPr>
     </w:lvl>
   </w:abstractNum>
-  <w:abstractNum w:abstractNumId="34" w15:restartNumberingAfterBreak="0">
+  <w:abstractNum w:abstractNumId="35" w15:restartNumberingAfterBreak="0">
     <w:nsid w:val="76EC7D0E"/>
     <w:multiLevelType w:val="hybridMultilevel"/>
     <w:tmpl w:val="8FF66530"/>
@@ -5480,7 +6161,7 @@
       </w:pPr>
     </w:lvl>
   </w:abstractNum>
-  <w:abstractNum w:abstractNumId="35" w15:restartNumberingAfterBreak="0">
+  <w:abstractNum w:abstractNumId="36" w15:restartNumberingAfterBreak="0">
     <w:nsid w:val="77D85E92"/>
     <w:multiLevelType w:val="hybridMultilevel"/>
     <w:tmpl w:val="A46C3B32"/>
@@ -5566,7 +6247,7 @@
       </w:pPr>
     </w:lvl>
   </w:abstractNum>
-  <w:abstractNum w:abstractNumId="36" w15:restartNumberingAfterBreak="0">
+  <w:abstractNum w:abstractNumId="37" w15:restartNumberingAfterBreak="0">
     <w:nsid w:val="77DD27D4"/>
     <w:multiLevelType w:val="hybridMultilevel"/>
     <w:tmpl w:val="1ED07BC6"/>
@@ -5652,7 +6333,7 @@
       </w:pPr>
     </w:lvl>
   </w:abstractNum>
-  <w:abstractNum w:abstractNumId="37" w15:restartNumberingAfterBreak="0">
+  <w:abstractNum w:abstractNumId="38" w15:restartNumberingAfterBreak="0">
     <w:nsid w:val="7AFD7FF3"/>
     <w:multiLevelType w:val="hybridMultilevel"/>
     <w:tmpl w:val="D8FCF254"/>
@@ -5741,7 +6422,7 @@
       </w:pPr>
     </w:lvl>
   </w:abstractNum>
-  <w:abstractNum w:abstractNumId="38" w15:restartNumberingAfterBreak="0">
+  <w:abstractNum w:abstractNumId="39" w15:restartNumberingAfterBreak="0">
     <w:nsid w:val="7DBDF8AF"/>
     <w:multiLevelType w:val="hybridMultilevel"/>
     <w:tmpl w:val="FFFFFFFF"/>
@@ -5792,7 +6473,7 @@
       <w:lvlJc w:val="left"/>
     </w:lvl>
   </w:abstractNum>
-  <w:abstractNum w:abstractNumId="39" w15:restartNumberingAfterBreak="0">
+  <w:abstractNum w:abstractNumId="40" w15:restartNumberingAfterBreak="0">
     <w:nsid w:val="7DF6152A"/>
     <w:multiLevelType w:val="hybridMultilevel"/>
     <w:tmpl w:val="1BAE4338"/>
@@ -5882,7 +6563,7 @@
     </w:lvl>
   </w:abstractNum>
   <w:num w:numId="1" w16cid:durableId="409617505">
-    <w:abstractNumId w:val="27"/>
+    <w:abstractNumId w:val="28"/>
   </w:num>
   <w:num w:numId="2" w16cid:durableId="376466285">
     <w:abstractNumId w:val="0"/>
@@ -5894,55 +6575,55 @@
     <w:abstractNumId w:val="4"/>
   </w:num>
   <w:num w:numId="5" w16cid:durableId="1336768614">
-    <w:abstractNumId w:val="38"/>
+    <w:abstractNumId w:val="39"/>
   </w:num>
   <w:num w:numId="6" w16cid:durableId="589654632">
+    <w:abstractNumId w:val="18"/>
+  </w:num>
+  <w:num w:numId="7" w16cid:durableId="1051423531">
+    <w:abstractNumId w:val="36"/>
+  </w:num>
+  <w:num w:numId="8" w16cid:durableId="42680456">
+    <w:abstractNumId w:val="32"/>
+  </w:num>
+  <w:num w:numId="9" w16cid:durableId="609166031">
     <w:abstractNumId w:val="17"/>
   </w:num>
-  <w:num w:numId="7" w16cid:durableId="1051423531">
-    <w:abstractNumId w:val="35"/>
-  </w:num>
-  <w:num w:numId="8" w16cid:durableId="42680456">
-    <w:abstractNumId w:val="31"/>
-  </w:num>
-  <w:num w:numId="9" w16cid:durableId="609166031">
-    <w:abstractNumId w:val="16"/>
-  </w:num>
   <w:num w:numId="10" w16cid:durableId="213975358">
-    <w:abstractNumId w:val="25"/>
+    <w:abstractNumId w:val="26"/>
   </w:num>
   <w:num w:numId="11" w16cid:durableId="1797674990">
-    <w:abstractNumId w:val="12"/>
+    <w:abstractNumId w:val="13"/>
   </w:num>
   <w:num w:numId="12" w16cid:durableId="1568758332">
-    <w:abstractNumId w:val="32"/>
+    <w:abstractNumId w:val="33"/>
   </w:num>
   <w:num w:numId="13" w16cid:durableId="1124158211">
-    <w:abstractNumId w:val="39"/>
+    <w:abstractNumId w:val="40"/>
   </w:num>
   <w:num w:numId="14" w16cid:durableId="1266884493">
-    <w:abstractNumId w:val="29"/>
+    <w:abstractNumId w:val="30"/>
   </w:num>
   <w:num w:numId="15" w16cid:durableId="137573398">
-    <w:abstractNumId w:val="37"/>
+    <w:abstractNumId w:val="38"/>
   </w:num>
   <w:num w:numId="16" w16cid:durableId="1776049904">
     <w:abstractNumId w:val="5"/>
   </w:num>
   <w:num w:numId="17" w16cid:durableId="670761467">
-    <w:abstractNumId w:val="19"/>
+    <w:abstractNumId w:val="20"/>
   </w:num>
   <w:num w:numId="18" w16cid:durableId="440077347">
-    <w:abstractNumId w:val="21"/>
+    <w:abstractNumId w:val="22"/>
   </w:num>
   <w:num w:numId="19" w16cid:durableId="1266688103">
-    <w:abstractNumId w:val="22"/>
+    <w:abstractNumId w:val="23"/>
   </w:num>
   <w:num w:numId="20" w16cid:durableId="468127938">
-    <w:abstractNumId w:val="9"/>
+    <w:abstractNumId w:val="10"/>
   </w:num>
   <w:num w:numId="21" w16cid:durableId="341009617">
-    <w:abstractNumId w:val="33"/>
+    <w:abstractNumId w:val="34"/>
   </w:num>
   <w:num w:numId="22" w16cid:durableId="855003261">
     <w:abstractNumId w:val="6"/>
@@ -5951,10 +6632,10 @@
     <w:abstractNumId w:val="6"/>
   </w:num>
   <w:num w:numId="24" w16cid:durableId="787622907">
-    <w:abstractNumId w:val="34"/>
+    <w:abstractNumId w:val="35"/>
   </w:num>
   <w:num w:numId="25" w16cid:durableId="365104813">
-    <w:abstractNumId w:val="15"/>
+    <w:abstractNumId w:val="16"/>
   </w:num>
   <w:num w:numId="26" w16cid:durableId="487746363">
     <w:abstractNumId w:val="8"/>
@@ -5966,43 +6647,46 @@
     <w:abstractNumId w:val="3"/>
   </w:num>
   <w:num w:numId="29" w16cid:durableId="1855412426">
+    <w:abstractNumId w:val="12"/>
+  </w:num>
+  <w:num w:numId="30" w16cid:durableId="189076207">
     <w:abstractNumId w:val="11"/>
   </w:num>
-  <w:num w:numId="30" w16cid:durableId="189076207">
-    <w:abstractNumId w:val="10"/>
-  </w:num>
   <w:num w:numId="31" w16cid:durableId="2135588432">
-    <w:abstractNumId w:val="26"/>
+    <w:abstractNumId w:val="27"/>
   </w:num>
   <w:num w:numId="32" w16cid:durableId="1766681460">
     <w:abstractNumId w:val="7"/>
   </w:num>
   <w:num w:numId="33" w16cid:durableId="646974381">
-    <w:abstractNumId w:val="20"/>
+    <w:abstractNumId w:val="21"/>
   </w:num>
   <w:num w:numId="34" w16cid:durableId="87506659">
-    <w:abstractNumId w:val="30"/>
+    <w:abstractNumId w:val="31"/>
   </w:num>
   <w:num w:numId="35" w16cid:durableId="1360014164">
-    <w:abstractNumId w:val="23"/>
+    <w:abstractNumId w:val="24"/>
   </w:num>
   <w:num w:numId="36" w16cid:durableId="448666493">
-    <w:abstractNumId w:val="13"/>
+    <w:abstractNumId w:val="14"/>
   </w:num>
   <w:num w:numId="37" w16cid:durableId="977344393">
-    <w:abstractNumId w:val="36"/>
+    <w:abstractNumId w:val="37"/>
   </w:num>
   <w:num w:numId="38" w16cid:durableId="1429109326">
-    <w:abstractNumId w:val="18"/>
+    <w:abstractNumId w:val="19"/>
   </w:num>
   <w:num w:numId="39" w16cid:durableId="1187985056">
-    <w:abstractNumId w:val="28"/>
+    <w:abstractNumId w:val="29"/>
   </w:num>
   <w:num w:numId="40" w16cid:durableId="860896536">
-    <w:abstractNumId w:val="14"/>
+    <w:abstractNumId w:val="15"/>
   </w:num>
   <w:num w:numId="41" w16cid:durableId="1632709026">
-    <w:abstractNumId w:val="24"/>
+    <w:abstractNumId w:val="25"/>
+  </w:num>
+  <w:num w:numId="42" w16cid:durableId="683678143">
+    <w:abstractNumId w:val="9"/>
   </w:num>
 </w:numbering>
 </file>

</xml_diff>